<commit_message>
Report ready for review-print
</commit_message>
<xml_diff>
--- a/Report/PROJECTREPORTBNDNGROUP6_2.docx
+++ b/Report/PROJECTREPORTBNDNGROUP6_2.docx
@@ -435,7 +435,9 @@
             <w:pStyle w:val="TOC1"/>
             <w:rPr>
               <w:rFonts w:asciiTheme="minorHAnsi" w:eastAsiaTheme="minorEastAsia" w:hAnsiTheme="minorHAnsi" w:cstheme="minorBidi"/>
+              <w:b w:val="0"/>
               <w:color w:val="auto"/>
+              <w:lang w:val="da-DK"/>
             </w:rPr>
           </w:pPr>
           <w:r>
@@ -447,7 +449,7 @@
           <w:r>
             <w:fldChar w:fldCharType="separate"/>
           </w:r>
-          <w:hyperlink w:anchor="_Toc356910359" w:history="1">
+          <w:hyperlink w:anchor="_Toc356911830" w:history="1">
             <w:r>
               <w:rPr>
                 <w:rStyle w:val="Hyperlink"/>
@@ -470,7 +472,7 @@
               <w:rPr>
                 <w:webHidden/>
               </w:rPr>
-              <w:instrText xml:space="preserve"> PAGEREF _Toc356910359 \h </w:instrText>
+              <w:instrText xml:space="preserve"> PAGEREF _Toc356911830 \h </w:instrText>
             </w:r>
             <w:r>
               <w:rPr>
@@ -487,7 +489,7 @@
               <w:rPr>
                 <w:webHidden/>
               </w:rPr>
-              <w:t>iii</w:t>
+              <w:t>iv</w:t>
             </w:r>
             <w:r>
               <w:rPr>
@@ -510,7 +512,7 @@
               <w:color w:val="auto"/>
             </w:rPr>
           </w:pPr>
-          <w:hyperlink w:anchor="_Toc356910360" w:history="1">
+          <w:hyperlink w:anchor="_Toc356911831" w:history="1">
             <w:r>
               <w:rPr>
                 <w:rStyle w:val="Hyperlink"/>
@@ -538,7 +540,7 @@
                 <w:noProof/>
                 <w:webHidden/>
               </w:rPr>
-              <w:instrText xml:space="preserve"> PAGEREF _Toc356910360 \h </w:instrText>
+              <w:instrText xml:space="preserve"> PAGEREF _Toc356911831 \h </w:instrText>
             </w:r>
             <w:r>
               <w:rPr>
@@ -558,7 +560,7 @@
                 <w:noProof/>
                 <w:webHidden/>
               </w:rPr>
-              <w:t>iii</w:t>
+              <w:t>iv</w:t>
             </w:r>
             <w:r>
               <w:rPr>
@@ -582,7 +584,7 @@
               <w:color w:val="auto"/>
             </w:rPr>
           </w:pPr>
-          <w:hyperlink w:anchor="_Toc356910361" w:history="1">
+          <w:hyperlink w:anchor="_Toc356911832" w:history="1">
             <w:r>
               <w:rPr>
                 <w:rStyle w:val="Hyperlink"/>
@@ -610,7 +612,7 @@
                 <w:noProof/>
                 <w:webHidden/>
               </w:rPr>
-              <w:instrText xml:space="preserve"> PAGEREF _Toc356910361 \h </w:instrText>
+              <w:instrText xml:space="preserve"> PAGEREF _Toc356911832 \h </w:instrText>
             </w:r>
             <w:r>
               <w:rPr>
@@ -630,7 +632,7 @@
                 <w:noProof/>
                 <w:webHidden/>
               </w:rPr>
-              <w:t>iv</w:t>
+              <w:t>v</w:t>
             </w:r>
             <w:r>
               <w:rPr>
@@ -654,7 +656,7 @@
               <w:color w:val="auto"/>
             </w:rPr>
           </w:pPr>
-          <w:hyperlink w:anchor="_Toc356910362" w:history="1">
+          <w:hyperlink w:anchor="_Toc356911833" w:history="1">
             <w:r>
               <w:rPr>
                 <w:rStyle w:val="Hyperlink"/>
@@ -682,7 +684,7 @@
                 <w:noProof/>
                 <w:webHidden/>
               </w:rPr>
-              <w:instrText xml:space="preserve"> PAGEREF _Toc356910362 \h </w:instrText>
+              <w:instrText xml:space="preserve"> PAGEREF _Toc356911833 \h </w:instrText>
             </w:r>
             <w:r>
               <w:rPr>
@@ -702,7 +704,7 @@
                 <w:noProof/>
                 <w:webHidden/>
               </w:rPr>
-              <w:t>v</w:t>
+              <w:t>vi</w:t>
             </w:r>
             <w:r>
               <w:rPr>
@@ -726,7 +728,7 @@
               <w:color w:val="auto"/>
             </w:rPr>
           </w:pPr>
-          <w:hyperlink w:anchor="_Toc356910363" w:history="1">
+          <w:hyperlink w:anchor="_Toc356911834" w:history="1">
             <w:r>
               <w:rPr>
                 <w:rStyle w:val="Hyperlink"/>
@@ -754,7 +756,7 @@
                 <w:noProof/>
                 <w:webHidden/>
               </w:rPr>
-              <w:instrText xml:space="preserve"> PAGEREF _Toc356910363 \h </w:instrText>
+              <w:instrText xml:space="preserve"> PAGEREF _Toc356911834 \h </w:instrText>
             </w:r>
             <w:r>
               <w:rPr>
@@ -774,7 +776,7 @@
                 <w:noProof/>
                 <w:webHidden/>
               </w:rPr>
-              <w:t>v</w:t>
+              <w:t>vi</w:t>
             </w:r>
             <w:r>
               <w:rPr>
@@ -798,7 +800,7 @@
               <w:color w:val="auto"/>
             </w:rPr>
           </w:pPr>
-          <w:hyperlink w:anchor="_Toc356910364" w:history="1">
+          <w:hyperlink w:anchor="_Toc356911835" w:history="1">
             <w:r>
               <w:rPr>
                 <w:rStyle w:val="Hyperlink"/>
@@ -826,7 +828,7 @@
                 <w:noProof/>
                 <w:webHidden/>
               </w:rPr>
-              <w:instrText xml:space="preserve"> PAGEREF _Toc356910364 \h </w:instrText>
+              <w:instrText xml:space="preserve"> PAGEREF _Toc356911835 \h </w:instrText>
             </w:r>
             <w:r>
               <w:rPr>
@@ -846,7 +848,7 @@
                 <w:noProof/>
                 <w:webHidden/>
               </w:rPr>
-              <w:t>vi</w:t>
+              <w:t>vii</w:t>
             </w:r>
             <w:r>
               <w:rPr>
@@ -870,7 +872,7 @@
               <w:color w:val="auto"/>
             </w:rPr>
           </w:pPr>
-          <w:hyperlink w:anchor="_Toc356910365" w:history="1">
+          <w:hyperlink w:anchor="_Toc356911836" w:history="1">
             <w:r>
               <w:rPr>
                 <w:rStyle w:val="Hyperlink"/>
@@ -898,7 +900,7 @@
                 <w:noProof/>
                 <w:webHidden/>
               </w:rPr>
-              <w:instrText xml:space="preserve"> PAGEREF _Toc356910365 \h </w:instrText>
+              <w:instrText xml:space="preserve"> PAGEREF _Toc356911836 \h </w:instrText>
             </w:r>
             <w:r>
               <w:rPr>
@@ -918,7 +920,7 @@
                 <w:noProof/>
                 <w:webHidden/>
               </w:rPr>
-              <w:t>vi</w:t>
+              <w:t>vii</w:t>
             </w:r>
             <w:r>
               <w:rPr>
@@ -942,7 +944,7 @@
               <w:color w:val="auto"/>
             </w:rPr>
           </w:pPr>
-          <w:hyperlink w:anchor="_Toc356910366" w:history="1">
+          <w:hyperlink w:anchor="_Toc356911837" w:history="1">
             <w:r>
               <w:rPr>
                 <w:rStyle w:val="Hyperlink"/>
@@ -970,7 +972,7 @@
                 <w:noProof/>
                 <w:webHidden/>
               </w:rPr>
-              <w:instrText xml:space="preserve"> PAGEREF _Toc356910366 \h </w:instrText>
+              <w:instrText xml:space="preserve"> PAGEREF _Toc356911837 \h </w:instrText>
             </w:r>
             <w:r>
               <w:rPr>
@@ -990,7 +992,7 @@
                 <w:noProof/>
                 <w:webHidden/>
               </w:rPr>
-              <w:t>vi</w:t>
+              <w:t>vii</w:t>
             </w:r>
             <w:r>
               <w:rPr>
@@ -1014,7 +1016,7 @@
               <w:color w:val="auto"/>
             </w:rPr>
           </w:pPr>
-          <w:hyperlink w:anchor="_Toc356910367" w:history="1">
+          <w:hyperlink w:anchor="_Toc356911838" w:history="1">
             <w:r>
               <w:rPr>
                 <w:rStyle w:val="Hyperlink"/>
@@ -1042,7 +1044,7 @@
                 <w:noProof/>
                 <w:webHidden/>
               </w:rPr>
-              <w:instrText xml:space="preserve"> PAGEREF _Toc356910367 \h </w:instrText>
+              <w:instrText xml:space="preserve"> PAGEREF _Toc356911838 \h </w:instrText>
             </w:r>
             <w:r>
               <w:rPr>
@@ -1062,7 +1064,7 @@
                 <w:noProof/>
                 <w:webHidden/>
               </w:rPr>
-              <w:t>vi</w:t>
+              <w:t>vii</w:t>
             </w:r>
             <w:r>
               <w:rPr>
@@ -1086,7 +1088,7 @@
               <w:color w:val="auto"/>
             </w:rPr>
           </w:pPr>
-          <w:hyperlink w:anchor="_Toc356910368" w:history="1">
+          <w:hyperlink w:anchor="_Toc356911839" w:history="1">
             <w:r>
               <w:rPr>
                 <w:rStyle w:val="Hyperlink"/>
@@ -1114,7 +1116,7 @@
                 <w:noProof/>
                 <w:webHidden/>
               </w:rPr>
-              <w:instrText xml:space="preserve"> PAGEREF _Toc356910368 \h </w:instrText>
+              <w:instrText xml:space="preserve"> PAGEREF _Toc356911839 \h </w:instrText>
             </w:r>
             <w:r>
               <w:rPr>
@@ -1134,7 +1136,7 @@
                 <w:noProof/>
                 <w:webHidden/>
               </w:rPr>
-              <w:t>vi</w:t>
+              <w:t>vii</w:t>
             </w:r>
             <w:r>
               <w:rPr>
@@ -1158,7 +1160,7 @@
               <w:color w:val="auto"/>
             </w:rPr>
           </w:pPr>
-          <w:hyperlink w:anchor="_Toc356910369" w:history="1">
+          <w:hyperlink w:anchor="_Toc356911840" w:history="1">
             <w:r>
               <w:rPr>
                 <w:rStyle w:val="Hyperlink"/>
@@ -1186,7 +1188,7 @@
                 <w:noProof/>
                 <w:webHidden/>
               </w:rPr>
-              <w:instrText xml:space="preserve"> PAGEREF _Toc356910369 \h </w:instrText>
+              <w:instrText xml:space="preserve"> PAGEREF _Toc356911840 \h </w:instrText>
             </w:r>
             <w:r>
               <w:rPr>
@@ -1206,7 +1208,7 @@
                 <w:noProof/>
                 <w:webHidden/>
               </w:rPr>
-              <w:t>vi</w:t>
+              <w:t>vii</w:t>
             </w:r>
             <w:r>
               <w:rPr>
@@ -1222,10 +1224,12 @@
             <w:pStyle w:val="TOC1"/>
             <w:rPr>
               <w:rFonts w:asciiTheme="minorHAnsi" w:eastAsiaTheme="minorEastAsia" w:hAnsiTheme="minorHAnsi" w:cstheme="minorBidi"/>
+              <w:b w:val="0"/>
               <w:color w:val="auto"/>
+              <w:lang w:val="da-DK"/>
             </w:rPr>
           </w:pPr>
-          <w:hyperlink w:anchor="_Toc356910370" w:history="1">
+          <w:hyperlink w:anchor="_Toc356911841" w:history="1">
             <w:r>
               <w:rPr>
                 <w:rStyle w:val="Hyperlink"/>
@@ -1248,7 +1252,7 @@
               <w:rPr>
                 <w:webHidden/>
               </w:rPr>
-              <w:instrText xml:space="preserve"> PAGEREF _Toc356910370 \h </w:instrText>
+              <w:instrText xml:space="preserve"> PAGEREF _Toc356911841 \h </w:instrText>
             </w:r>
             <w:r>
               <w:rPr>
@@ -1288,7 +1292,7 @@
               <w:color w:val="auto"/>
             </w:rPr>
           </w:pPr>
-          <w:hyperlink w:anchor="_Toc356910371" w:history="1">
+          <w:hyperlink w:anchor="_Toc356911842" w:history="1">
             <w:r>
               <w:rPr>
                 <w:rStyle w:val="Hyperlink"/>
@@ -1316,7 +1320,7 @@
                 <w:noProof/>
                 <w:webHidden/>
               </w:rPr>
-              <w:instrText xml:space="preserve"> PAGEREF _Toc356910371 \h </w:instrText>
+              <w:instrText xml:space="preserve"> PAGEREF _Toc356911842 \h </w:instrText>
             </w:r>
             <w:r>
               <w:rPr>
@@ -1360,7 +1364,7 @@
               <w:color w:val="auto"/>
             </w:rPr>
           </w:pPr>
-          <w:hyperlink w:anchor="_Toc356910372" w:history="1">
+          <w:hyperlink w:anchor="_Toc356911843" w:history="1">
             <w:r>
               <w:rPr>
                 <w:rStyle w:val="Hyperlink"/>
@@ -1388,7 +1392,7 @@
                 <w:noProof/>
                 <w:webHidden/>
               </w:rPr>
-              <w:instrText xml:space="preserve"> PAGEREF _Toc356910372 \h </w:instrText>
+              <w:instrText xml:space="preserve"> PAGEREF _Toc356911843 \h </w:instrText>
             </w:r>
             <w:r>
               <w:rPr>
@@ -1432,7 +1436,7 @@
               <w:color w:val="auto"/>
             </w:rPr>
           </w:pPr>
-          <w:hyperlink w:anchor="_Toc356910373" w:history="1">
+          <w:hyperlink w:anchor="_Toc356911844" w:history="1">
             <w:r>
               <w:rPr>
                 <w:rStyle w:val="Hyperlink"/>
@@ -1460,7 +1464,7 @@
                 <w:noProof/>
                 <w:webHidden/>
               </w:rPr>
-              <w:instrText xml:space="preserve"> PAGEREF _Toc356910373 \h </w:instrText>
+              <w:instrText xml:space="preserve"> PAGEREF _Toc356911844 \h </w:instrText>
             </w:r>
             <w:r>
               <w:rPr>
@@ -1504,7 +1508,7 @@
               <w:color w:val="auto"/>
             </w:rPr>
           </w:pPr>
-          <w:hyperlink w:anchor="_Toc356910374" w:history="1">
+          <w:hyperlink w:anchor="_Toc356911845" w:history="1">
             <w:r>
               <w:rPr>
                 <w:rStyle w:val="Hyperlink"/>
@@ -1532,7 +1536,7 @@
                 <w:noProof/>
                 <w:webHidden/>
               </w:rPr>
-              <w:instrText xml:space="preserve"> PAGEREF _Toc356910374 \h </w:instrText>
+              <w:instrText xml:space="preserve"> PAGEREF _Toc356911845 \h </w:instrText>
             </w:r>
             <w:r>
               <w:rPr>
@@ -1576,7 +1580,7 @@
               <w:color w:val="auto"/>
             </w:rPr>
           </w:pPr>
-          <w:hyperlink w:anchor="_Toc356910375" w:history="1">
+          <w:hyperlink w:anchor="_Toc356911846" w:history="1">
             <w:r>
               <w:rPr>
                 <w:rStyle w:val="Hyperlink"/>
@@ -1604,7 +1608,7 @@
                 <w:noProof/>
                 <w:webHidden/>
               </w:rPr>
-              <w:instrText xml:space="preserve"> PAGEREF _Toc356910375 \h </w:instrText>
+              <w:instrText xml:space="preserve"> PAGEREF _Toc356911846 \h </w:instrText>
             </w:r>
             <w:r>
               <w:rPr>
@@ -1648,7 +1652,7 @@
               <w:color w:val="auto"/>
             </w:rPr>
           </w:pPr>
-          <w:hyperlink w:anchor="_Toc356910376" w:history="1">
+          <w:hyperlink w:anchor="_Toc356911847" w:history="1">
             <w:r>
               <w:rPr>
                 <w:rStyle w:val="Hyperlink"/>
@@ -1676,7 +1680,7 @@
                 <w:noProof/>
                 <w:webHidden/>
               </w:rPr>
-              <w:instrText xml:space="preserve"> PAGEREF _Toc356910376 \h </w:instrText>
+              <w:instrText xml:space="preserve"> PAGEREF _Toc356911847 \h </w:instrText>
             </w:r>
             <w:r>
               <w:rPr>
@@ -1720,7 +1724,7 @@
               <w:color w:val="auto"/>
             </w:rPr>
           </w:pPr>
-          <w:hyperlink w:anchor="_Toc356910377" w:history="1">
+          <w:hyperlink w:anchor="_Toc356911848" w:history="1">
             <w:r>
               <w:rPr>
                 <w:rStyle w:val="Hyperlink"/>
@@ -1748,7 +1752,7 @@
                 <w:noProof/>
                 <w:webHidden/>
               </w:rPr>
-              <w:instrText xml:space="preserve"> PAGEREF _Toc356910377 \h </w:instrText>
+              <w:instrText xml:space="preserve"> PAGEREF _Toc356911848 \h </w:instrText>
             </w:r>
             <w:r>
               <w:rPr>
@@ -1792,7 +1796,7 @@
               <w:color w:val="auto"/>
             </w:rPr>
           </w:pPr>
-          <w:hyperlink w:anchor="_Toc356910378" w:history="1">
+          <w:hyperlink w:anchor="_Toc356911849" w:history="1">
             <w:r>
               <w:rPr>
                 <w:rStyle w:val="Hyperlink"/>
@@ -1820,7 +1824,7 @@
                 <w:noProof/>
                 <w:webHidden/>
               </w:rPr>
-              <w:instrText xml:space="preserve"> PAGEREF _Toc356910378 \h </w:instrText>
+              <w:instrText xml:space="preserve"> PAGEREF _Toc356911849 \h </w:instrText>
             </w:r>
             <w:r>
               <w:rPr>
@@ -1864,7 +1868,7 @@
               <w:color w:val="auto"/>
             </w:rPr>
           </w:pPr>
-          <w:hyperlink w:anchor="_Toc356910379" w:history="1">
+          <w:hyperlink w:anchor="_Toc356911850" w:history="1">
             <w:r>
               <w:rPr>
                 <w:rStyle w:val="Hyperlink"/>
@@ -1892,7 +1896,7 @@
                 <w:noProof/>
                 <w:webHidden/>
               </w:rPr>
-              <w:instrText xml:space="preserve"> PAGEREF _Toc356910379 \h </w:instrText>
+              <w:instrText xml:space="preserve"> PAGEREF _Toc356911850 \h </w:instrText>
             </w:r>
             <w:r>
               <w:rPr>
@@ -1936,7 +1940,7 @@
               <w:color w:val="auto"/>
             </w:rPr>
           </w:pPr>
-          <w:hyperlink w:anchor="_Toc356910380" w:history="1">
+          <w:hyperlink w:anchor="_Toc356911851" w:history="1">
             <w:r>
               <w:rPr>
                 <w:rStyle w:val="Hyperlink"/>
@@ -1964,7 +1968,7 @@
                 <w:noProof/>
                 <w:webHidden/>
               </w:rPr>
-              <w:instrText xml:space="preserve"> PAGEREF _Toc356910380 \h </w:instrText>
+              <w:instrText xml:space="preserve"> PAGEREF _Toc356911851 \h </w:instrText>
             </w:r>
             <w:r>
               <w:rPr>
@@ -2008,7 +2012,7 @@
               <w:color w:val="auto"/>
             </w:rPr>
           </w:pPr>
-          <w:hyperlink w:anchor="_Toc356910381" w:history="1">
+          <w:hyperlink w:anchor="_Toc356911852" w:history="1">
             <w:r>
               <w:rPr>
                 <w:rStyle w:val="Hyperlink"/>
@@ -2036,7 +2040,7 @@
                 <w:noProof/>
                 <w:webHidden/>
               </w:rPr>
-              <w:instrText xml:space="preserve"> PAGEREF _Toc356910381 \h </w:instrText>
+              <w:instrText xml:space="preserve"> PAGEREF _Toc356911852 \h </w:instrText>
             </w:r>
             <w:r>
               <w:rPr>
@@ -2080,7 +2084,7 @@
               <w:color w:val="auto"/>
             </w:rPr>
           </w:pPr>
-          <w:hyperlink w:anchor="_Toc356910382" w:history="1">
+          <w:hyperlink w:anchor="_Toc356911853" w:history="1">
             <w:r>
               <w:rPr>
                 <w:rStyle w:val="Hyperlink"/>
@@ -2108,7 +2112,7 @@
                 <w:noProof/>
                 <w:webHidden/>
               </w:rPr>
-              <w:instrText xml:space="preserve"> PAGEREF _Toc356910382 \h </w:instrText>
+              <w:instrText xml:space="preserve"> PAGEREF _Toc356911853 \h </w:instrText>
             </w:r>
             <w:r>
               <w:rPr>
@@ -2152,7 +2156,7 @@
               <w:color w:val="auto"/>
             </w:rPr>
           </w:pPr>
-          <w:hyperlink w:anchor="_Toc356910383" w:history="1">
+          <w:hyperlink w:anchor="_Toc356911854" w:history="1">
             <w:r>
               <w:rPr>
                 <w:rStyle w:val="Hyperlink"/>
@@ -2180,7 +2184,7 @@
                 <w:noProof/>
                 <w:webHidden/>
               </w:rPr>
-              <w:instrText xml:space="preserve"> PAGEREF _Toc356910383 \h </w:instrText>
+              <w:instrText xml:space="preserve"> PAGEREF _Toc356911854 \h </w:instrText>
             </w:r>
             <w:r>
               <w:rPr>
@@ -2224,7 +2228,7 @@
               <w:color w:val="auto"/>
             </w:rPr>
           </w:pPr>
-          <w:hyperlink w:anchor="_Toc356910384" w:history="1">
+          <w:hyperlink w:anchor="_Toc356911855" w:history="1">
             <w:r>
               <w:rPr>
                 <w:rStyle w:val="Hyperlink"/>
@@ -2252,7 +2256,7 @@
                 <w:noProof/>
                 <w:webHidden/>
               </w:rPr>
-              <w:instrText xml:space="preserve"> PAGEREF _Toc356910384 \h </w:instrText>
+              <w:instrText xml:space="preserve"> PAGEREF _Toc356911855 \h </w:instrText>
             </w:r>
             <w:r>
               <w:rPr>
@@ -2296,7 +2300,7 @@
               <w:color w:val="auto"/>
             </w:rPr>
           </w:pPr>
-          <w:hyperlink w:anchor="_Toc356910385" w:history="1">
+          <w:hyperlink w:anchor="_Toc356911856" w:history="1">
             <w:r>
               <w:rPr>
                 <w:rStyle w:val="Hyperlink"/>
@@ -2324,7 +2328,7 @@
                 <w:noProof/>
                 <w:webHidden/>
               </w:rPr>
-              <w:instrText xml:space="preserve"> PAGEREF _Toc356910385 \h </w:instrText>
+              <w:instrText xml:space="preserve"> PAGEREF _Toc356911856 \h </w:instrText>
             </w:r>
             <w:r>
               <w:rPr>
@@ -2368,7 +2372,7 @@
               <w:color w:val="auto"/>
             </w:rPr>
           </w:pPr>
-          <w:hyperlink w:anchor="_Toc356910386" w:history="1">
+          <w:hyperlink w:anchor="_Toc356911857" w:history="1">
             <w:r>
               <w:rPr>
                 <w:rStyle w:val="Hyperlink"/>
@@ -2396,7 +2400,7 @@
                 <w:noProof/>
                 <w:webHidden/>
               </w:rPr>
-              <w:instrText xml:space="preserve"> PAGEREF _Toc356910386 \h </w:instrText>
+              <w:instrText xml:space="preserve"> PAGEREF _Toc356911857 \h </w:instrText>
             </w:r>
             <w:r>
               <w:rPr>
@@ -2440,7 +2444,7 @@
               <w:color w:val="auto"/>
             </w:rPr>
           </w:pPr>
-          <w:hyperlink w:anchor="_Toc356910387" w:history="1">
+          <w:hyperlink w:anchor="_Toc356911858" w:history="1">
             <w:r>
               <w:rPr>
                 <w:rStyle w:val="Hyperlink"/>
@@ -2468,7 +2472,7 @@
                 <w:noProof/>
                 <w:webHidden/>
               </w:rPr>
-              <w:instrText xml:space="preserve"> PAGEREF _Toc356910387 \h </w:instrText>
+              <w:instrText xml:space="preserve"> PAGEREF _Toc356911858 \h </w:instrText>
             </w:r>
             <w:r>
               <w:rPr>
@@ -2489,6 +2493,354 @@
                 <w:webHidden/>
               </w:rPr>
               <w:t>13</w:t>
+            </w:r>
+            <w:r>
+              <w:rPr>
+                <w:noProof/>
+                <w:webHidden/>
+              </w:rPr>
+              <w:fldChar w:fldCharType="end"/>
+            </w:r>
+          </w:hyperlink>
+        </w:p>
+        <w:p>
+          <w:pPr>
+            <w:pStyle w:val="TOC2"/>
+            <w:tabs>
+              <w:tab w:val="right" w:leader="dot" w:pos="8090"/>
+            </w:tabs>
+            <w:spacing w:after="0" w:line="276" w:lineRule="auto"/>
+            <w:rPr>
+              <w:rFonts w:asciiTheme="minorHAnsi" w:eastAsiaTheme="minorEastAsia" w:hAnsiTheme="minorHAnsi" w:cstheme="minorBidi"/>
+              <w:noProof/>
+              <w:color w:val="auto"/>
+            </w:rPr>
+          </w:pPr>
+          <w:hyperlink w:anchor="_Toc356911859" w:history="1">
+            <w:r>
+              <w:rPr>
+                <w:rStyle w:val="Hyperlink"/>
+                <w:noProof/>
+                <w:lang w:val="en-US"/>
+              </w:rPr>
+              <w:t>2.6: Developing an example client</w:t>
+            </w:r>
+            <w:r>
+              <w:rPr>
+                <w:noProof/>
+                <w:webHidden/>
+              </w:rPr>
+              <w:tab/>
+            </w:r>
+            <w:r>
+              <w:rPr>
+                <w:noProof/>
+                <w:webHidden/>
+              </w:rPr>
+              <w:fldChar w:fldCharType="begin"/>
+            </w:r>
+            <w:r>
+              <w:rPr>
+                <w:noProof/>
+                <w:webHidden/>
+              </w:rPr>
+              <w:instrText xml:space="preserve"> PAGEREF _Toc356911859 \h </w:instrText>
+            </w:r>
+            <w:r>
+              <w:rPr>
+                <w:noProof/>
+                <w:webHidden/>
+              </w:rPr>
+            </w:r>
+            <w:r>
+              <w:rPr>
+                <w:noProof/>
+                <w:webHidden/>
+              </w:rPr>
+              <w:fldChar w:fldCharType="separate"/>
+            </w:r>
+            <w:r>
+              <w:rPr>
+                <w:noProof/>
+                <w:webHidden/>
+              </w:rPr>
+              <w:t>14</w:t>
+            </w:r>
+            <w:r>
+              <w:rPr>
+                <w:noProof/>
+                <w:webHidden/>
+              </w:rPr>
+              <w:fldChar w:fldCharType="end"/>
+            </w:r>
+          </w:hyperlink>
+        </w:p>
+        <w:p>
+          <w:pPr>
+            <w:pStyle w:val="TOC1"/>
+            <w:rPr>
+              <w:rFonts w:asciiTheme="minorHAnsi" w:eastAsiaTheme="minorEastAsia" w:hAnsiTheme="minorHAnsi" w:cstheme="minorBidi"/>
+              <w:b w:val="0"/>
+              <w:color w:val="auto"/>
+              <w:lang w:val="da-DK"/>
+            </w:rPr>
+          </w:pPr>
+          <w:hyperlink w:anchor="_Toc356911860" w:history="1">
+            <w:r>
+              <w:rPr>
+                <w:rStyle w:val="Hyperlink"/>
+              </w:rPr>
+              <w:t>3: Process and collaboration</w:t>
+            </w:r>
+            <w:r>
+              <w:rPr>
+                <w:webHidden/>
+              </w:rPr>
+              <w:tab/>
+            </w:r>
+            <w:r>
+              <w:rPr>
+                <w:webHidden/>
+              </w:rPr>
+              <w:fldChar w:fldCharType="begin"/>
+            </w:r>
+            <w:r>
+              <w:rPr>
+                <w:webHidden/>
+              </w:rPr>
+              <w:instrText xml:space="preserve"> PAGEREF _Toc356911860 \h </w:instrText>
+            </w:r>
+            <w:r>
+              <w:rPr>
+                <w:webHidden/>
+              </w:rPr>
+            </w:r>
+            <w:r>
+              <w:rPr>
+                <w:webHidden/>
+              </w:rPr>
+              <w:fldChar w:fldCharType="separate"/>
+            </w:r>
+            <w:r>
+              <w:rPr>
+                <w:webHidden/>
+              </w:rPr>
+              <w:t>15</w:t>
+            </w:r>
+            <w:r>
+              <w:rPr>
+                <w:webHidden/>
+              </w:rPr>
+              <w:fldChar w:fldCharType="end"/>
+            </w:r>
+          </w:hyperlink>
+        </w:p>
+        <w:p>
+          <w:pPr>
+            <w:pStyle w:val="TOC2"/>
+            <w:tabs>
+              <w:tab w:val="right" w:leader="dot" w:pos="8090"/>
+            </w:tabs>
+            <w:spacing w:after="0" w:line="276" w:lineRule="auto"/>
+            <w:rPr>
+              <w:rFonts w:asciiTheme="minorHAnsi" w:eastAsiaTheme="minorEastAsia" w:hAnsiTheme="minorHAnsi" w:cstheme="minorBidi"/>
+              <w:noProof/>
+              <w:color w:val="auto"/>
+            </w:rPr>
+          </w:pPr>
+          <w:hyperlink w:anchor="_Toc356911861" w:history="1">
+            <w:r>
+              <w:rPr>
+                <w:rStyle w:val="Hyperlink"/>
+                <w:noProof/>
+                <w:lang w:val="en-US"/>
+              </w:rPr>
+              <w:t>3.1: Background and theory for this section</w:t>
+            </w:r>
+            <w:r>
+              <w:rPr>
+                <w:noProof/>
+                <w:webHidden/>
+              </w:rPr>
+              <w:tab/>
+            </w:r>
+            <w:r>
+              <w:rPr>
+                <w:noProof/>
+                <w:webHidden/>
+              </w:rPr>
+              <w:fldChar w:fldCharType="begin"/>
+            </w:r>
+            <w:r>
+              <w:rPr>
+                <w:noProof/>
+                <w:webHidden/>
+              </w:rPr>
+              <w:instrText xml:space="preserve"> PAGEREF _Toc356911861 \h </w:instrText>
+            </w:r>
+            <w:r>
+              <w:rPr>
+                <w:noProof/>
+                <w:webHidden/>
+              </w:rPr>
+            </w:r>
+            <w:r>
+              <w:rPr>
+                <w:noProof/>
+                <w:webHidden/>
+              </w:rPr>
+              <w:fldChar w:fldCharType="separate"/>
+            </w:r>
+            <w:r>
+              <w:rPr>
+                <w:noProof/>
+                <w:webHidden/>
+              </w:rPr>
+              <w:t>15</w:t>
+            </w:r>
+            <w:r>
+              <w:rPr>
+                <w:noProof/>
+                <w:webHidden/>
+              </w:rPr>
+              <w:fldChar w:fldCharType="end"/>
+            </w:r>
+          </w:hyperlink>
+        </w:p>
+        <w:p>
+          <w:pPr>
+            <w:pStyle w:val="TOC2"/>
+            <w:tabs>
+              <w:tab w:val="right" w:leader="dot" w:pos="8090"/>
+            </w:tabs>
+            <w:spacing w:after="0" w:line="276" w:lineRule="auto"/>
+            <w:rPr>
+              <w:rFonts w:asciiTheme="minorHAnsi" w:eastAsiaTheme="minorEastAsia" w:hAnsiTheme="minorHAnsi" w:cstheme="minorBidi"/>
+              <w:noProof/>
+              <w:color w:val="auto"/>
+            </w:rPr>
+          </w:pPr>
+          <w:hyperlink w:anchor="_Toc356911862" w:history="1">
+            <w:r>
+              <w:rPr>
+                <w:rStyle w:val="Hyperlink"/>
+                <w:noProof/>
+                <w:lang w:val="en-US"/>
+              </w:rPr>
+              <w:t>3.2: Process</w:t>
+            </w:r>
+            <w:r>
+              <w:rPr>
+                <w:noProof/>
+                <w:webHidden/>
+              </w:rPr>
+              <w:tab/>
+            </w:r>
+            <w:r>
+              <w:rPr>
+                <w:noProof/>
+                <w:webHidden/>
+              </w:rPr>
+              <w:fldChar w:fldCharType="begin"/>
+            </w:r>
+            <w:r>
+              <w:rPr>
+                <w:noProof/>
+                <w:webHidden/>
+              </w:rPr>
+              <w:instrText xml:space="preserve"> PAGEREF _Toc356911862 \h </w:instrText>
+            </w:r>
+            <w:r>
+              <w:rPr>
+                <w:noProof/>
+                <w:webHidden/>
+              </w:rPr>
+            </w:r>
+            <w:r>
+              <w:rPr>
+                <w:noProof/>
+                <w:webHidden/>
+              </w:rPr>
+              <w:fldChar w:fldCharType="separate"/>
+            </w:r>
+            <w:r>
+              <w:rPr>
+                <w:noProof/>
+                <w:webHidden/>
+              </w:rPr>
+              <w:t>15</w:t>
+            </w:r>
+            <w:r>
+              <w:rPr>
+                <w:noProof/>
+                <w:webHidden/>
+              </w:rPr>
+              <w:fldChar w:fldCharType="end"/>
+            </w:r>
+          </w:hyperlink>
+        </w:p>
+        <w:p>
+          <w:pPr>
+            <w:pStyle w:val="TOC2"/>
+            <w:tabs>
+              <w:tab w:val="right" w:leader="dot" w:pos="8090"/>
+            </w:tabs>
+            <w:spacing w:after="0" w:line="276" w:lineRule="auto"/>
+            <w:rPr>
+              <w:rFonts w:asciiTheme="minorHAnsi" w:eastAsiaTheme="minorEastAsia" w:hAnsiTheme="minorHAnsi" w:cstheme="minorBidi"/>
+              <w:noProof/>
+              <w:color w:val="auto"/>
+            </w:rPr>
+          </w:pPr>
+          <w:hyperlink w:anchor="_Toc356911863" w:history="1">
+            <w:r>
+              <w:rPr>
+                <w:rStyle w:val="Hyperlink"/>
+                <w:noProof/>
+                <w:lang w:val="en-US"/>
+              </w:rPr>
+              <w:t>3.3: Communication practices</w:t>
+            </w:r>
+            <w:r>
+              <w:rPr>
+                <w:noProof/>
+                <w:webHidden/>
+              </w:rPr>
+              <w:tab/>
+            </w:r>
+            <w:r>
+              <w:rPr>
+                <w:noProof/>
+                <w:webHidden/>
+              </w:rPr>
+              <w:fldChar w:fldCharType="begin"/>
+            </w:r>
+            <w:r>
+              <w:rPr>
+                <w:noProof/>
+                <w:webHidden/>
+              </w:rPr>
+              <w:instrText xml:space="preserve"> PAGEREF _Toc356911863 \h </w:instrText>
+            </w:r>
+            <w:r>
+              <w:rPr>
+                <w:noProof/>
+                <w:webHidden/>
+              </w:rPr>
+            </w:r>
+            <w:r>
+              <w:rPr>
+                <w:noProof/>
+                <w:webHidden/>
+              </w:rPr>
+              <w:fldChar w:fldCharType="separate"/>
+            </w:r>
+            <w:r>
+              <w:rPr>
+                <w:noProof/>
+                <w:webHidden/>
+              </w:rPr>
+              <w:t>16</w:t>
             </w:r>
             <w:r>
               <w:rPr>
@@ -2512,29 +2864,158 @@
               <w:color w:val="auto"/>
             </w:rPr>
           </w:pPr>
-          <w:hyperlink w:anchor="_Toc356910388" w:history="1">
+          <w:hyperlink w:anchor="_Toc356911864" w:history="1">
             <w:r>
               <w:rPr>
                 <w:rStyle w:val="Hyperlink"/>
                 <w:noProof/>
                 <w:lang w:val="en-US"/>
               </w:rPr>
-              <w:t>2.5.5:</w:t>
-            </w:r>
+              <w:t>3.3.1: Facebook group and Skype</w:t>
+            </w:r>
+            <w:r>
+              <w:rPr>
+                <w:noProof/>
+                <w:webHidden/>
+              </w:rPr>
+              <w:tab/>
+            </w:r>
+            <w:r>
+              <w:rPr>
+                <w:noProof/>
+                <w:webHidden/>
+              </w:rPr>
+              <w:fldChar w:fldCharType="begin"/>
+            </w:r>
+            <w:r>
+              <w:rPr>
+                <w:noProof/>
+                <w:webHidden/>
+              </w:rPr>
+              <w:instrText xml:space="preserve"> PAGEREF _Toc356911864 \h </w:instrText>
+            </w:r>
+            <w:r>
+              <w:rPr>
+                <w:noProof/>
+                <w:webHidden/>
+              </w:rPr>
+            </w:r>
+            <w:r>
+              <w:rPr>
+                <w:noProof/>
+                <w:webHidden/>
+              </w:rPr>
+              <w:fldChar w:fldCharType="separate"/>
+            </w:r>
+            <w:r>
+              <w:rPr>
+                <w:noProof/>
+                <w:webHidden/>
+              </w:rPr>
+              <w:t>16</w:t>
+            </w:r>
+            <w:r>
+              <w:rPr>
+                <w:noProof/>
+                <w:webHidden/>
+              </w:rPr>
+              <w:fldChar w:fldCharType="end"/>
+            </w:r>
+          </w:hyperlink>
+        </w:p>
+        <w:p>
+          <w:pPr>
+            <w:pStyle w:val="TOC3"/>
+            <w:tabs>
+              <w:tab w:val="right" w:leader="dot" w:pos="8090"/>
+            </w:tabs>
+            <w:spacing w:after="0" w:line="276" w:lineRule="auto"/>
+            <w:rPr>
+              <w:rFonts w:asciiTheme="minorHAnsi" w:eastAsiaTheme="minorEastAsia" w:hAnsiTheme="minorHAnsi" w:cstheme="minorBidi"/>
+              <w:noProof/>
+              <w:color w:val="auto"/>
+            </w:rPr>
+          </w:pPr>
+          <w:hyperlink w:anchor="_Toc356911865" w:history="1">
             <w:r>
               <w:rPr>
                 <w:rStyle w:val="Hyperlink"/>
                 <w:noProof/>
-              </w:rPr>
-              <w:t xml:space="preserve"> Known</w:t>
-            </w:r>
+                <w:lang w:val="en-US"/>
+              </w:rPr>
+              <w:t>3.3.2: Web service API specifications</w:t>
+            </w:r>
+            <w:r>
+              <w:rPr>
+                <w:noProof/>
+                <w:webHidden/>
+              </w:rPr>
+              <w:tab/>
+            </w:r>
+            <w:r>
+              <w:rPr>
+                <w:noProof/>
+                <w:webHidden/>
+              </w:rPr>
+              <w:fldChar w:fldCharType="begin"/>
+            </w:r>
+            <w:r>
+              <w:rPr>
+                <w:noProof/>
+                <w:webHidden/>
+              </w:rPr>
+              <w:instrText xml:space="preserve"> PAGEREF _Toc356911865 \h </w:instrText>
+            </w:r>
+            <w:r>
+              <w:rPr>
+                <w:noProof/>
+                <w:webHidden/>
+              </w:rPr>
+            </w:r>
+            <w:r>
+              <w:rPr>
+                <w:noProof/>
+                <w:webHidden/>
+              </w:rPr>
+              <w:fldChar w:fldCharType="separate"/>
+            </w:r>
+            <w:r>
+              <w:rPr>
+                <w:noProof/>
+                <w:webHidden/>
+              </w:rPr>
+              <w:t>17</w:t>
+            </w:r>
+            <w:r>
+              <w:rPr>
+                <w:noProof/>
+                <w:webHidden/>
+              </w:rPr>
+              <w:fldChar w:fldCharType="end"/>
+            </w:r>
+          </w:hyperlink>
+        </w:p>
+        <w:p>
+          <w:pPr>
+            <w:pStyle w:val="TOC3"/>
+            <w:tabs>
+              <w:tab w:val="right" w:leader="dot" w:pos="8090"/>
+            </w:tabs>
+            <w:spacing w:after="0" w:line="276" w:lineRule="auto"/>
+            <w:rPr>
+              <w:rFonts w:asciiTheme="minorHAnsi" w:eastAsiaTheme="minorEastAsia" w:hAnsiTheme="minorHAnsi" w:cstheme="minorBidi"/>
+              <w:noProof/>
+              <w:color w:val="auto"/>
+            </w:rPr>
+          </w:pPr>
+          <w:hyperlink w:anchor="_Toc356911866" w:history="1">
             <w:r>
               <w:rPr>
                 <w:rStyle w:val="Hyperlink"/>
                 <w:noProof/>
                 <w:lang w:val="en-US"/>
               </w:rPr>
-              <w:t xml:space="preserve"> issues</w:t>
+              <w:t>3.3.3: Challenges</w:t>
             </w:r>
             <w:r>
               <w:rPr>
@@ -2555,7 +3036,7 @@
                 <w:noProof/>
                 <w:webHidden/>
               </w:rPr>
-              <w:instrText xml:space="preserve"> PAGEREF _Toc356910388 \h </w:instrText>
+              <w:instrText xml:space="preserve"> PAGEREF _Toc356911866 \h </w:instrText>
             </w:r>
             <w:r>
               <w:rPr>
@@ -2575,7 +3056,7 @@
                 <w:noProof/>
                 <w:webHidden/>
               </w:rPr>
-              <w:t>13</w:t>
+              <w:t>17</w:t>
             </w:r>
             <w:r>
               <w:rPr>
@@ -2599,14 +3080,14 @@
               <w:color w:val="auto"/>
             </w:rPr>
           </w:pPr>
-          <w:hyperlink w:anchor="_Toc356910389" w:history="1">
+          <w:hyperlink w:anchor="_Toc356911867" w:history="1">
             <w:r>
               <w:rPr>
                 <w:rStyle w:val="Hyperlink"/>
                 <w:noProof/>
                 <w:lang w:val="en-US"/>
               </w:rPr>
-              <w:t>2.6: Developing an example client</w:t>
+              <w:t>3.4: Reducing intensive collaboration</w:t>
             </w:r>
             <w:r>
               <w:rPr>
@@ -2627,7 +3108,7 @@
                 <w:noProof/>
                 <w:webHidden/>
               </w:rPr>
-              <w:instrText xml:space="preserve"> PAGEREF _Toc356910389 \h </w:instrText>
+              <w:instrText xml:space="preserve"> PAGEREF _Toc356911867 \h </w:instrText>
             </w:r>
             <w:r>
               <w:rPr>
@@ -2647,69 +3128,11 @@
                 <w:noProof/>
                 <w:webHidden/>
               </w:rPr>
-              <w:t>13</w:t>
-            </w:r>
-            <w:r>
-              <w:rPr>
-                <w:noProof/>
-                <w:webHidden/>
-              </w:rPr>
-              <w:fldChar w:fldCharType="end"/>
-            </w:r>
-          </w:hyperlink>
-        </w:p>
-        <w:p>
-          <w:pPr>
-            <w:pStyle w:val="TOC1"/>
-            <w:rPr>
-              <w:rFonts w:asciiTheme="minorHAnsi" w:eastAsiaTheme="minorEastAsia" w:hAnsiTheme="minorHAnsi" w:cstheme="minorBidi"/>
-              <w:color w:val="auto"/>
-            </w:rPr>
-          </w:pPr>
-          <w:hyperlink w:anchor="_Toc356910390" w:history="1">
-            <w:r>
-              <w:rPr>
-                <w:rStyle w:val="Hyperlink"/>
-              </w:rPr>
-              <w:t>3: Process and collaboration</w:t>
-            </w:r>
-            <w:r>
-              <w:rPr>
-                <w:webHidden/>
-              </w:rPr>
-              <w:tab/>
-            </w:r>
-            <w:r>
-              <w:rPr>
-                <w:webHidden/>
-              </w:rPr>
-              <w:fldChar w:fldCharType="begin"/>
-            </w:r>
-            <w:r>
-              <w:rPr>
-                <w:webHidden/>
-              </w:rPr>
-              <w:instrText xml:space="preserve"> PAGEREF _Toc356910390 \h </w:instrText>
-            </w:r>
-            <w:r>
-              <w:rPr>
-                <w:webHidden/>
-              </w:rPr>
-            </w:r>
-            <w:r>
-              <w:rPr>
-                <w:webHidden/>
-              </w:rPr>
-              <w:fldChar w:fldCharType="separate"/>
-            </w:r>
-            <w:r>
-              <w:rPr>
-                <w:webHidden/>
-              </w:rPr>
-              <w:t>15</w:t>
-            </w:r>
-            <w:r>
-              <w:rPr>
+              <w:t>18</w:t>
+            </w:r>
+            <w:r>
+              <w:rPr>
+                <w:noProof/>
                 <w:webHidden/>
               </w:rPr>
               <w:fldChar w:fldCharType="end"/>
@@ -2729,14 +3152,14 @@
               <w:color w:val="auto"/>
             </w:rPr>
           </w:pPr>
-          <w:hyperlink w:anchor="_Toc356910391" w:history="1">
+          <w:hyperlink w:anchor="_Toc356911868" w:history="1">
             <w:r>
               <w:rPr>
                 <w:rStyle w:val="Hyperlink"/>
                 <w:noProof/>
                 <w:lang w:val="en-US"/>
               </w:rPr>
-              <w:t>3.1: Background and theory for this section</w:t>
+              <w:t>3.5: Cultural aspects</w:t>
             </w:r>
             <w:r>
               <w:rPr>
@@ -2757,7 +3180,7 @@
                 <w:noProof/>
                 <w:webHidden/>
               </w:rPr>
-              <w:instrText xml:space="preserve"> PAGEREF _Toc356910391 \h </w:instrText>
+              <w:instrText xml:space="preserve"> PAGEREF _Toc356911868 \h </w:instrText>
             </w:r>
             <w:r>
               <w:rPr>
@@ -2777,7 +3200,7 @@
                 <w:noProof/>
                 <w:webHidden/>
               </w:rPr>
-              <w:t>15</w:t>
+              <w:t>18</w:t>
             </w:r>
             <w:r>
               <w:rPr>
@@ -2801,14 +3224,14 @@
               <w:color w:val="auto"/>
             </w:rPr>
           </w:pPr>
-          <w:hyperlink w:anchor="_Toc356910392" w:history="1">
+          <w:hyperlink w:anchor="_Toc356911869" w:history="1">
             <w:r>
               <w:rPr>
                 <w:rStyle w:val="Hyperlink"/>
                 <w:noProof/>
                 <w:lang w:val="en-US"/>
               </w:rPr>
-              <w:t>3.2: Process</w:t>
+              <w:t>3.6: Ethnocentrism and collaborating across cultures</w:t>
             </w:r>
             <w:r>
               <w:rPr>
@@ -2829,7 +3252,7 @@
                 <w:noProof/>
                 <w:webHidden/>
               </w:rPr>
-              <w:instrText xml:space="preserve"> PAGEREF _Toc356910392 \h </w:instrText>
+              <w:instrText xml:space="preserve"> PAGEREF _Toc356911869 \h </w:instrText>
             </w:r>
             <w:r>
               <w:rPr>
@@ -2849,11 +3272,251 @@
                 <w:noProof/>
                 <w:webHidden/>
               </w:rPr>
-              <w:t>15</w:t>
-            </w:r>
-            <w:r>
-              <w:rPr>
-                <w:noProof/>
+              <w:t>20</w:t>
+            </w:r>
+            <w:r>
+              <w:rPr>
+                <w:noProof/>
+                <w:webHidden/>
+              </w:rPr>
+              <w:fldChar w:fldCharType="end"/>
+            </w:r>
+          </w:hyperlink>
+        </w:p>
+        <w:p>
+          <w:pPr>
+            <w:pStyle w:val="TOC1"/>
+            <w:rPr>
+              <w:rFonts w:asciiTheme="minorHAnsi" w:eastAsiaTheme="minorEastAsia" w:hAnsiTheme="minorHAnsi" w:cstheme="minorBidi"/>
+              <w:b w:val="0"/>
+              <w:color w:val="auto"/>
+              <w:lang w:val="da-DK"/>
+            </w:rPr>
+          </w:pPr>
+          <w:hyperlink w:anchor="_Toc356911870" w:history="1">
+            <w:r>
+              <w:rPr>
+                <w:rStyle w:val="Hyperlink"/>
+              </w:rPr>
+              <w:t>4: Discussion</w:t>
+            </w:r>
+            <w:r>
+              <w:rPr>
+                <w:webHidden/>
+              </w:rPr>
+              <w:tab/>
+            </w:r>
+            <w:r>
+              <w:rPr>
+                <w:webHidden/>
+              </w:rPr>
+              <w:fldChar w:fldCharType="begin"/>
+            </w:r>
+            <w:r>
+              <w:rPr>
+                <w:webHidden/>
+              </w:rPr>
+              <w:instrText xml:space="preserve"> PAGEREF _Toc356911870 \h </w:instrText>
+            </w:r>
+            <w:r>
+              <w:rPr>
+                <w:webHidden/>
+              </w:rPr>
+            </w:r>
+            <w:r>
+              <w:rPr>
+                <w:webHidden/>
+              </w:rPr>
+              <w:fldChar w:fldCharType="separate"/>
+            </w:r>
+            <w:r>
+              <w:rPr>
+                <w:webHidden/>
+              </w:rPr>
+              <w:t>21</w:t>
+            </w:r>
+            <w:r>
+              <w:rPr>
+                <w:webHidden/>
+              </w:rPr>
+              <w:fldChar w:fldCharType="end"/>
+            </w:r>
+          </w:hyperlink>
+        </w:p>
+        <w:p>
+          <w:pPr>
+            <w:pStyle w:val="TOC1"/>
+            <w:rPr>
+              <w:rFonts w:asciiTheme="minorHAnsi" w:eastAsiaTheme="minorEastAsia" w:hAnsiTheme="minorHAnsi" w:cstheme="minorBidi"/>
+              <w:b w:val="0"/>
+              <w:color w:val="auto"/>
+              <w:lang w:val="da-DK"/>
+            </w:rPr>
+          </w:pPr>
+          <w:hyperlink w:anchor="_Toc356911871" w:history="1">
+            <w:r>
+              <w:rPr>
+                <w:rStyle w:val="Hyperlink"/>
+              </w:rPr>
+              <w:t>5: Conclusion</w:t>
+            </w:r>
+            <w:r>
+              <w:rPr>
+                <w:webHidden/>
+              </w:rPr>
+              <w:tab/>
+            </w:r>
+            <w:r>
+              <w:rPr>
+                <w:webHidden/>
+              </w:rPr>
+              <w:fldChar w:fldCharType="begin"/>
+            </w:r>
+            <w:r>
+              <w:rPr>
+                <w:webHidden/>
+              </w:rPr>
+              <w:instrText xml:space="preserve"> PAGEREF _Toc356911871 \h </w:instrText>
+            </w:r>
+            <w:r>
+              <w:rPr>
+                <w:webHidden/>
+              </w:rPr>
+            </w:r>
+            <w:r>
+              <w:rPr>
+                <w:webHidden/>
+              </w:rPr>
+              <w:fldChar w:fldCharType="separate"/>
+            </w:r>
+            <w:r>
+              <w:rPr>
+                <w:webHidden/>
+              </w:rPr>
+              <w:t>22</w:t>
+            </w:r>
+            <w:r>
+              <w:rPr>
+                <w:webHidden/>
+              </w:rPr>
+              <w:fldChar w:fldCharType="end"/>
+            </w:r>
+          </w:hyperlink>
+        </w:p>
+        <w:p>
+          <w:pPr>
+            <w:pStyle w:val="TOC1"/>
+            <w:rPr>
+              <w:rFonts w:asciiTheme="minorHAnsi" w:eastAsiaTheme="minorEastAsia" w:hAnsiTheme="minorHAnsi" w:cstheme="minorBidi"/>
+              <w:b w:val="0"/>
+              <w:color w:val="auto"/>
+              <w:lang w:val="da-DK"/>
+            </w:rPr>
+          </w:pPr>
+          <w:hyperlink w:anchor="_Toc356911872" w:history="1">
+            <w:r>
+              <w:rPr>
+                <w:rStyle w:val="Hyperlink"/>
+              </w:rPr>
+              <w:t>6: Bibliography</w:t>
+            </w:r>
+            <w:r>
+              <w:rPr>
+                <w:webHidden/>
+              </w:rPr>
+              <w:tab/>
+            </w:r>
+            <w:r>
+              <w:rPr>
+                <w:webHidden/>
+              </w:rPr>
+              <w:fldChar w:fldCharType="begin"/>
+            </w:r>
+            <w:r>
+              <w:rPr>
+                <w:webHidden/>
+              </w:rPr>
+              <w:instrText xml:space="preserve"> PAGEREF _Toc356911872 \h </w:instrText>
+            </w:r>
+            <w:r>
+              <w:rPr>
+                <w:webHidden/>
+              </w:rPr>
+            </w:r>
+            <w:r>
+              <w:rPr>
+                <w:webHidden/>
+              </w:rPr>
+              <w:fldChar w:fldCharType="separate"/>
+            </w:r>
+            <w:r>
+              <w:rPr>
+                <w:webHidden/>
+              </w:rPr>
+              <w:t>23</w:t>
+            </w:r>
+            <w:r>
+              <w:rPr>
+                <w:webHidden/>
+              </w:rPr>
+              <w:fldChar w:fldCharType="end"/>
+            </w:r>
+          </w:hyperlink>
+        </w:p>
+        <w:p>
+          <w:pPr>
+            <w:pStyle w:val="TOC1"/>
+            <w:rPr>
+              <w:rFonts w:asciiTheme="minorHAnsi" w:eastAsiaTheme="minorEastAsia" w:hAnsiTheme="minorHAnsi" w:cstheme="minorBidi"/>
+              <w:b w:val="0"/>
+              <w:color w:val="auto"/>
+              <w:lang w:val="da-DK"/>
+            </w:rPr>
+          </w:pPr>
+          <w:hyperlink w:anchor="_Toc356911873" w:history="1">
+            <w:r>
+              <w:rPr>
+                <w:rStyle w:val="Hyperlink"/>
+              </w:rPr>
+              <w:t>7: Appendices</w:t>
+            </w:r>
+            <w:r>
+              <w:rPr>
+                <w:webHidden/>
+              </w:rPr>
+              <w:tab/>
+            </w:r>
+            <w:r>
+              <w:rPr>
+                <w:webHidden/>
+              </w:rPr>
+              <w:fldChar w:fldCharType="begin"/>
+            </w:r>
+            <w:r>
+              <w:rPr>
+                <w:webHidden/>
+              </w:rPr>
+              <w:instrText xml:space="preserve"> PAGEREF _Toc356911873 \h </w:instrText>
+            </w:r>
+            <w:r>
+              <w:rPr>
+                <w:webHidden/>
+              </w:rPr>
+            </w:r>
+            <w:r>
+              <w:rPr>
+                <w:webHidden/>
+              </w:rPr>
+              <w:fldChar w:fldCharType="separate"/>
+            </w:r>
+            <w:r>
+              <w:rPr>
+                <w:webHidden/>
+              </w:rPr>
+              <w:t>24</w:t>
+            </w:r>
+            <w:r>
+              <w:rPr>
                 <w:webHidden/>
               </w:rPr>
               <w:fldChar w:fldCharType="end"/>
@@ -2873,14 +3536,14 @@
               <w:color w:val="auto"/>
             </w:rPr>
           </w:pPr>
-          <w:hyperlink w:anchor="_Toc356910393" w:history="1">
+          <w:hyperlink w:anchor="_Toc356911874" w:history="1">
             <w:r>
               <w:rPr>
                 <w:rStyle w:val="Hyperlink"/>
                 <w:noProof/>
                 <w:lang w:val="en-US"/>
               </w:rPr>
-              <w:t>3.3: Communication practices</w:t>
+              <w:t>Appendix 1 : Web service API Specifications</w:t>
             </w:r>
             <w:r>
               <w:rPr>
@@ -2901,7 +3564,7 @@
                 <w:noProof/>
                 <w:webHidden/>
               </w:rPr>
-              <w:instrText xml:space="preserve"> PAGEREF _Toc356910393 \h </w:instrText>
+              <w:instrText xml:space="preserve"> PAGEREF _Toc356911874 \h </w:instrText>
             </w:r>
             <w:r>
               <w:rPr>
@@ -2921,223 +3584,7 @@
                 <w:noProof/>
                 <w:webHidden/>
               </w:rPr>
-              <w:t>16</w:t>
-            </w:r>
-            <w:r>
-              <w:rPr>
-                <w:noProof/>
-                <w:webHidden/>
-              </w:rPr>
-              <w:fldChar w:fldCharType="end"/>
-            </w:r>
-          </w:hyperlink>
-        </w:p>
-        <w:p>
-          <w:pPr>
-            <w:pStyle w:val="TOC3"/>
-            <w:tabs>
-              <w:tab w:val="right" w:leader="dot" w:pos="8090"/>
-            </w:tabs>
-            <w:spacing w:after="0" w:line="276" w:lineRule="auto"/>
-            <w:rPr>
-              <w:rFonts w:asciiTheme="minorHAnsi" w:eastAsiaTheme="minorEastAsia" w:hAnsiTheme="minorHAnsi" w:cstheme="minorBidi"/>
-              <w:noProof/>
-              <w:color w:val="auto"/>
-            </w:rPr>
-          </w:pPr>
-          <w:hyperlink w:anchor="_Toc356910394" w:history="1">
-            <w:r>
-              <w:rPr>
-                <w:rStyle w:val="Hyperlink"/>
-                <w:noProof/>
-                <w:lang w:val="en-US"/>
-              </w:rPr>
-              <w:t>3.3.1: Facebook group and Skype</w:t>
-            </w:r>
-            <w:r>
-              <w:rPr>
-                <w:noProof/>
-                <w:webHidden/>
-              </w:rPr>
-              <w:tab/>
-            </w:r>
-            <w:r>
-              <w:rPr>
-                <w:noProof/>
-                <w:webHidden/>
-              </w:rPr>
-              <w:fldChar w:fldCharType="begin"/>
-            </w:r>
-            <w:r>
-              <w:rPr>
-                <w:noProof/>
-                <w:webHidden/>
-              </w:rPr>
-              <w:instrText xml:space="preserve"> PAGEREF _Toc356910394 \h </w:instrText>
-            </w:r>
-            <w:r>
-              <w:rPr>
-                <w:noProof/>
-                <w:webHidden/>
-              </w:rPr>
-            </w:r>
-            <w:r>
-              <w:rPr>
-                <w:noProof/>
-                <w:webHidden/>
-              </w:rPr>
-              <w:fldChar w:fldCharType="separate"/>
-            </w:r>
-            <w:r>
-              <w:rPr>
-                <w:noProof/>
-                <w:webHidden/>
-              </w:rPr>
-              <w:t>16</w:t>
-            </w:r>
-            <w:r>
-              <w:rPr>
-                <w:noProof/>
-                <w:webHidden/>
-              </w:rPr>
-              <w:fldChar w:fldCharType="end"/>
-            </w:r>
-          </w:hyperlink>
-        </w:p>
-        <w:p>
-          <w:pPr>
-            <w:pStyle w:val="TOC3"/>
-            <w:tabs>
-              <w:tab w:val="right" w:leader="dot" w:pos="8090"/>
-            </w:tabs>
-            <w:spacing w:after="0" w:line="276" w:lineRule="auto"/>
-            <w:rPr>
-              <w:rFonts w:asciiTheme="minorHAnsi" w:eastAsiaTheme="minorEastAsia" w:hAnsiTheme="minorHAnsi" w:cstheme="minorBidi"/>
-              <w:noProof/>
-              <w:color w:val="auto"/>
-            </w:rPr>
-          </w:pPr>
-          <w:hyperlink w:anchor="_Toc356910395" w:history="1">
-            <w:r>
-              <w:rPr>
-                <w:rStyle w:val="Hyperlink"/>
-                <w:noProof/>
-                <w:lang w:val="en-US"/>
-              </w:rPr>
-              <w:t>3.3.2: Web service API specifications</w:t>
-            </w:r>
-            <w:r>
-              <w:rPr>
-                <w:noProof/>
-                <w:webHidden/>
-              </w:rPr>
-              <w:tab/>
-            </w:r>
-            <w:r>
-              <w:rPr>
-                <w:noProof/>
-                <w:webHidden/>
-              </w:rPr>
-              <w:fldChar w:fldCharType="begin"/>
-            </w:r>
-            <w:r>
-              <w:rPr>
-                <w:noProof/>
-                <w:webHidden/>
-              </w:rPr>
-              <w:instrText xml:space="preserve"> PAGEREF _Toc356910395 \h </w:instrText>
-            </w:r>
-            <w:r>
-              <w:rPr>
-                <w:noProof/>
-                <w:webHidden/>
-              </w:rPr>
-            </w:r>
-            <w:r>
-              <w:rPr>
-                <w:noProof/>
-                <w:webHidden/>
-              </w:rPr>
-              <w:fldChar w:fldCharType="separate"/>
-            </w:r>
-            <w:r>
-              <w:rPr>
-                <w:noProof/>
-                <w:webHidden/>
-              </w:rPr>
-              <w:t>17</w:t>
-            </w:r>
-            <w:r>
-              <w:rPr>
-                <w:noProof/>
-                <w:webHidden/>
-              </w:rPr>
-              <w:fldChar w:fldCharType="end"/>
-            </w:r>
-          </w:hyperlink>
-        </w:p>
-        <w:p>
-          <w:pPr>
-            <w:pStyle w:val="TOC3"/>
-            <w:tabs>
-              <w:tab w:val="right" w:leader="dot" w:pos="8090"/>
-            </w:tabs>
-            <w:spacing w:after="0" w:line="276" w:lineRule="auto"/>
-            <w:rPr>
-              <w:rFonts w:asciiTheme="minorHAnsi" w:eastAsiaTheme="minorEastAsia" w:hAnsiTheme="minorHAnsi" w:cstheme="minorBidi"/>
-              <w:noProof/>
-              <w:color w:val="auto"/>
-            </w:rPr>
-          </w:pPr>
-          <w:hyperlink w:anchor="_Toc356910396" w:history="1">
-            <w:r>
-              <w:rPr>
-                <w:rStyle w:val="Hyperlink"/>
-                <w:noProof/>
-                <w:lang w:val="en-US"/>
-              </w:rPr>
-              <w:t>3.3.3: Challenges</w:t>
-            </w:r>
-            <w:r>
-              <w:rPr>
-                <w:noProof/>
-                <w:webHidden/>
-              </w:rPr>
-              <w:tab/>
-            </w:r>
-            <w:r>
-              <w:rPr>
-                <w:noProof/>
-                <w:webHidden/>
-              </w:rPr>
-              <w:fldChar w:fldCharType="begin"/>
-            </w:r>
-            <w:r>
-              <w:rPr>
-                <w:noProof/>
-                <w:webHidden/>
-              </w:rPr>
-              <w:instrText xml:space="preserve"> PAGEREF _Toc356910396 \h </w:instrText>
-            </w:r>
-            <w:r>
-              <w:rPr>
-                <w:noProof/>
-                <w:webHidden/>
-              </w:rPr>
-            </w:r>
-            <w:r>
-              <w:rPr>
-                <w:noProof/>
-                <w:webHidden/>
-              </w:rPr>
-              <w:fldChar w:fldCharType="separate"/>
-            </w:r>
-            <w:r>
-              <w:rPr>
-                <w:noProof/>
-                <w:webHidden/>
-              </w:rPr>
-              <w:t>17</w:t>
+              <w:t>24</w:t>
             </w:r>
             <w:r>
               <w:rPr>
@@ -3161,14 +3608,14 @@
               <w:color w:val="auto"/>
             </w:rPr>
           </w:pPr>
-          <w:hyperlink w:anchor="_Toc356910397" w:history="1">
+          <w:hyperlink w:anchor="_Toc356911875" w:history="1">
             <w:r>
               <w:rPr>
                 <w:rStyle w:val="Hyperlink"/>
                 <w:noProof/>
                 <w:lang w:val="en-US"/>
               </w:rPr>
-              <w:t>3.4: Reducing intensive collaboration</w:t>
+              <w:t>Appendix 2 : Use cases</w:t>
             </w:r>
             <w:r>
               <w:rPr>
@@ -3189,7 +3636,7 @@
                 <w:noProof/>
                 <w:webHidden/>
               </w:rPr>
-              <w:instrText xml:space="preserve"> PAGEREF _Toc356910397 \h </w:instrText>
+              <w:instrText xml:space="preserve"> PAGEREF _Toc356911875 \h </w:instrText>
             </w:r>
             <w:r>
               <w:rPr>
@@ -3209,7 +3656,7 @@
                 <w:noProof/>
                 <w:webHidden/>
               </w:rPr>
-              <w:t>18</w:t>
+              <w:t>1</w:t>
             </w:r>
             <w:r>
               <w:rPr>
@@ -3233,14 +3680,14 @@
               <w:color w:val="auto"/>
             </w:rPr>
           </w:pPr>
-          <w:hyperlink w:anchor="_Toc356910398" w:history="1">
+          <w:hyperlink w:anchor="_Toc356911876" w:history="1">
             <w:r>
               <w:rPr>
                 <w:rStyle w:val="Hyperlink"/>
                 <w:noProof/>
                 <w:lang w:val="en-US"/>
               </w:rPr>
-              <w:t>3.5: Cultural aspects</w:t>
+              <w:t>Appendix 3 : Class diagram</w:t>
             </w:r>
             <w:r>
               <w:rPr>
@@ -3261,7 +3708,7 @@
                 <w:noProof/>
                 <w:webHidden/>
               </w:rPr>
-              <w:instrText xml:space="preserve"> PAGEREF _Toc356910398 \h </w:instrText>
+              <w:instrText xml:space="preserve"> PAGEREF _Toc356911876 \h </w:instrText>
             </w:r>
             <w:r>
               <w:rPr>
@@ -3281,7 +3728,7 @@
                 <w:noProof/>
                 <w:webHidden/>
               </w:rPr>
-              <w:t>18</w:t>
+              <w:t>1</w:t>
             </w:r>
             <w:r>
               <w:rPr>
@@ -3305,14 +3752,14 @@
               <w:color w:val="auto"/>
             </w:rPr>
           </w:pPr>
-          <w:hyperlink w:anchor="_Toc356910399" w:history="1">
+          <w:hyperlink w:anchor="_Toc356911877" w:history="1">
             <w:r>
               <w:rPr>
                 <w:rStyle w:val="Hyperlink"/>
                 <w:noProof/>
                 <w:lang w:val="en-US"/>
               </w:rPr>
-              <w:t>3.6: Ethnocentrism and collaborating across cultures</w:t>
+              <w:t>Appendix 4 : Project Plan</w:t>
             </w:r>
             <w:r>
               <w:rPr>
@@ -3333,7 +3780,7 @@
                 <w:noProof/>
                 <w:webHidden/>
               </w:rPr>
-              <w:instrText xml:space="preserve"> PAGEREF _Toc356910399 \h </w:instrText>
+              <w:instrText xml:space="preserve"> PAGEREF _Toc356911877 \h </w:instrText>
             </w:r>
             <w:r>
               <w:rPr>
@@ -3353,243 +3800,11 @@
                 <w:noProof/>
                 <w:webHidden/>
               </w:rPr>
-              <w:t>20</w:t>
-            </w:r>
-            <w:r>
-              <w:rPr>
-                <w:noProof/>
-                <w:webHidden/>
-              </w:rPr>
-              <w:fldChar w:fldCharType="end"/>
-            </w:r>
-          </w:hyperlink>
-        </w:p>
-        <w:p>
-          <w:pPr>
-            <w:pStyle w:val="TOC1"/>
-            <w:rPr>
-              <w:rFonts w:asciiTheme="minorHAnsi" w:eastAsiaTheme="minorEastAsia" w:hAnsiTheme="minorHAnsi" w:cstheme="minorBidi"/>
-              <w:color w:val="auto"/>
-            </w:rPr>
-          </w:pPr>
-          <w:hyperlink w:anchor="_Toc356910400" w:history="1">
-            <w:r>
-              <w:rPr>
-                <w:rStyle w:val="Hyperlink"/>
-              </w:rPr>
-              <w:t>4: Discussion</w:t>
-            </w:r>
-            <w:r>
-              <w:rPr>
-                <w:webHidden/>
-              </w:rPr>
-              <w:tab/>
-            </w:r>
-            <w:r>
-              <w:rPr>
-                <w:webHidden/>
-              </w:rPr>
-              <w:fldChar w:fldCharType="begin"/>
-            </w:r>
-            <w:r>
-              <w:rPr>
-                <w:webHidden/>
-              </w:rPr>
-              <w:instrText xml:space="preserve"> PAGEREF _Toc356910400 \h </w:instrText>
-            </w:r>
-            <w:r>
-              <w:rPr>
-                <w:webHidden/>
-              </w:rPr>
-            </w:r>
-            <w:r>
-              <w:rPr>
-                <w:webHidden/>
-              </w:rPr>
-              <w:fldChar w:fldCharType="separate"/>
-            </w:r>
-            <w:r>
-              <w:rPr>
-                <w:webHidden/>
-              </w:rPr>
-              <w:t>21</w:t>
-            </w:r>
-            <w:r>
-              <w:rPr>
-                <w:webHidden/>
-              </w:rPr>
-              <w:fldChar w:fldCharType="end"/>
-            </w:r>
-          </w:hyperlink>
-        </w:p>
-        <w:p>
-          <w:pPr>
-            <w:pStyle w:val="TOC1"/>
-            <w:rPr>
-              <w:rFonts w:asciiTheme="minorHAnsi" w:eastAsiaTheme="minorEastAsia" w:hAnsiTheme="minorHAnsi" w:cstheme="minorBidi"/>
-              <w:color w:val="auto"/>
-            </w:rPr>
-          </w:pPr>
-          <w:hyperlink w:anchor="_Toc356910401" w:history="1">
-            <w:r>
-              <w:rPr>
-                <w:rStyle w:val="Hyperlink"/>
-              </w:rPr>
-              <w:t>5: Conclusion</w:t>
-            </w:r>
-            <w:r>
-              <w:rPr>
-                <w:webHidden/>
-              </w:rPr>
-              <w:tab/>
-            </w:r>
-            <w:r>
-              <w:rPr>
-                <w:webHidden/>
-              </w:rPr>
-              <w:fldChar w:fldCharType="begin"/>
-            </w:r>
-            <w:r>
-              <w:rPr>
-                <w:webHidden/>
-              </w:rPr>
-              <w:instrText xml:space="preserve"> PAGEREF _Toc356910401 \h </w:instrText>
-            </w:r>
-            <w:r>
-              <w:rPr>
-                <w:webHidden/>
-              </w:rPr>
-            </w:r>
-            <w:r>
-              <w:rPr>
-                <w:webHidden/>
-              </w:rPr>
-              <w:fldChar w:fldCharType="separate"/>
-            </w:r>
-            <w:r>
-              <w:rPr>
-                <w:webHidden/>
-              </w:rPr>
-              <w:t>22</w:t>
-            </w:r>
-            <w:r>
-              <w:rPr>
-                <w:webHidden/>
-              </w:rPr>
-              <w:fldChar w:fldCharType="end"/>
-            </w:r>
-          </w:hyperlink>
-        </w:p>
-        <w:p>
-          <w:pPr>
-            <w:pStyle w:val="TOC1"/>
-            <w:rPr>
-              <w:rFonts w:asciiTheme="minorHAnsi" w:eastAsiaTheme="minorEastAsia" w:hAnsiTheme="minorHAnsi" w:cstheme="minorBidi"/>
-              <w:color w:val="auto"/>
-            </w:rPr>
-          </w:pPr>
-          <w:hyperlink w:anchor="_Toc356910402" w:history="1">
-            <w:r>
-              <w:rPr>
-                <w:rStyle w:val="Hyperlink"/>
-              </w:rPr>
-              <w:t>6: Bibliography</w:t>
-            </w:r>
-            <w:r>
-              <w:rPr>
-                <w:webHidden/>
-              </w:rPr>
-              <w:tab/>
-            </w:r>
-            <w:r>
-              <w:rPr>
-                <w:webHidden/>
-              </w:rPr>
-              <w:fldChar w:fldCharType="begin"/>
-            </w:r>
-            <w:r>
-              <w:rPr>
-                <w:webHidden/>
-              </w:rPr>
-              <w:instrText xml:space="preserve"> PAGEREF _Toc356910402 \h </w:instrText>
-            </w:r>
-            <w:r>
-              <w:rPr>
-                <w:webHidden/>
-              </w:rPr>
-            </w:r>
-            <w:r>
-              <w:rPr>
-                <w:webHidden/>
-              </w:rPr>
-              <w:fldChar w:fldCharType="separate"/>
-            </w:r>
-            <w:r>
-              <w:rPr>
-                <w:webHidden/>
-              </w:rPr>
-              <w:t>23</w:t>
-            </w:r>
-            <w:r>
-              <w:rPr>
-                <w:webHidden/>
-              </w:rPr>
-              <w:fldChar w:fldCharType="end"/>
-            </w:r>
-          </w:hyperlink>
-        </w:p>
-        <w:p>
-          <w:pPr>
-            <w:pStyle w:val="TOC1"/>
-            <w:rPr>
-              <w:rFonts w:asciiTheme="minorHAnsi" w:eastAsiaTheme="minorEastAsia" w:hAnsiTheme="minorHAnsi" w:cstheme="minorBidi"/>
-              <w:color w:val="auto"/>
-            </w:rPr>
-          </w:pPr>
-          <w:hyperlink w:anchor="_Toc356910403" w:history="1">
-            <w:r>
-              <w:rPr>
-                <w:rStyle w:val="Hyperlink"/>
-              </w:rPr>
-              <w:t>7: Appendices</w:t>
-            </w:r>
-            <w:r>
-              <w:rPr>
-                <w:webHidden/>
-              </w:rPr>
-              <w:tab/>
-            </w:r>
-            <w:r>
-              <w:rPr>
-                <w:webHidden/>
-              </w:rPr>
-              <w:fldChar w:fldCharType="begin"/>
-            </w:r>
-            <w:r>
-              <w:rPr>
-                <w:webHidden/>
-              </w:rPr>
-              <w:instrText xml:space="preserve"> PAGEREF _Toc356910403 \h </w:instrText>
-            </w:r>
-            <w:r>
-              <w:rPr>
-                <w:webHidden/>
-              </w:rPr>
-            </w:r>
-            <w:r>
-              <w:rPr>
-                <w:webHidden/>
-              </w:rPr>
-              <w:fldChar w:fldCharType="separate"/>
-            </w:r>
-            <w:r>
-              <w:rPr>
-                <w:webHidden/>
-              </w:rPr>
-              <w:t>24</w:t>
-            </w:r>
-            <w:r>
-              <w:rPr>
+              <w:t>1</w:t>
+            </w:r>
+            <w:r>
+              <w:rPr>
+                <w:noProof/>
                 <w:webHidden/>
               </w:rPr>
               <w:fldChar w:fldCharType="end"/>
@@ -3609,14 +3824,14 @@
               <w:color w:val="auto"/>
             </w:rPr>
           </w:pPr>
-          <w:hyperlink w:anchor="_Toc356910404" w:history="1">
+          <w:hyperlink w:anchor="_Toc356911878" w:history="1">
             <w:r>
               <w:rPr>
                 <w:rStyle w:val="Hyperlink"/>
                 <w:noProof/>
                 <w:lang w:val="en-US"/>
               </w:rPr>
-              <w:t>Appendix 1 : Web service API Specifications</w:t>
+              <w:t>Appendix 5 : Data model</w:t>
             </w:r>
             <w:r>
               <w:rPr>
@@ -3637,7 +3852,7 @@
                 <w:noProof/>
                 <w:webHidden/>
               </w:rPr>
-              <w:instrText xml:space="preserve"> PAGEREF _Toc356910404 \h </w:instrText>
+              <w:instrText xml:space="preserve"> PAGEREF _Toc356911878 \h </w:instrText>
             </w:r>
             <w:r>
               <w:rPr>
@@ -3657,7 +3872,7 @@
                 <w:noProof/>
                 <w:webHidden/>
               </w:rPr>
-              <w:t>24</w:t>
+              <w:t>1</w:t>
             </w:r>
             <w:r>
               <w:rPr>
@@ -3681,14 +3896,14 @@
               <w:color w:val="auto"/>
             </w:rPr>
           </w:pPr>
-          <w:hyperlink w:anchor="_Toc356910405" w:history="1">
+          <w:hyperlink w:anchor="_Toc356911879" w:history="1">
             <w:r>
               <w:rPr>
                 <w:rStyle w:val="Hyperlink"/>
                 <w:noProof/>
                 <w:lang w:val="en-US"/>
               </w:rPr>
-              <w:t>Appendix 2 : Use cases</w:t>
+              <w:t>Appendix 6 : Summary of group meetings</w:t>
             </w:r>
             <w:r>
               <w:rPr>
@@ -3709,7 +3924,7 @@
                 <w:noProof/>
                 <w:webHidden/>
               </w:rPr>
-              <w:instrText xml:space="preserve"> PAGEREF _Toc356910405 \h </w:instrText>
+              <w:instrText xml:space="preserve"> PAGEREF _Toc356911879 \h </w:instrText>
             </w:r>
             <w:r>
               <w:rPr>
@@ -3753,14 +3968,14 @@
               <w:color w:val="auto"/>
             </w:rPr>
           </w:pPr>
-          <w:hyperlink w:anchor="_Toc356910406" w:history="1">
+          <w:hyperlink w:anchor="_Toc356911880" w:history="1">
             <w:r>
               <w:rPr>
                 <w:rStyle w:val="Hyperlink"/>
                 <w:noProof/>
                 <w:lang w:val="en-US"/>
               </w:rPr>
-              <w:t>Appendix 3 : Class diagram</w:t>
+              <w:t>Appendix 7 : User manual</w:t>
             </w:r>
             <w:r>
               <w:rPr>
@@ -3781,7 +3996,7 @@
                 <w:noProof/>
                 <w:webHidden/>
               </w:rPr>
-              <w:instrText xml:space="preserve"> PAGEREF _Toc356910406 \h </w:instrText>
+              <w:instrText xml:space="preserve"> PAGEREF _Toc356911880 \h </w:instrText>
             </w:r>
             <w:r>
               <w:rPr>
@@ -3825,14 +4040,14 @@
               <w:color w:val="auto"/>
             </w:rPr>
           </w:pPr>
-          <w:hyperlink w:anchor="_Toc356910407" w:history="1">
+          <w:hyperlink w:anchor="_Toc356911881" w:history="1">
             <w:r>
               <w:rPr>
                 <w:rStyle w:val="Hyperlink"/>
                 <w:noProof/>
                 <w:lang w:val="en-US"/>
               </w:rPr>
-              <w:t>Appendix 4 : Project Plan</w:t>
+              <w:t>Appendix 8 : Review of group 5 preliminary report</w:t>
             </w:r>
             <w:r>
               <w:rPr>
@@ -3853,7 +4068,7 @@
                 <w:noProof/>
                 <w:webHidden/>
               </w:rPr>
-              <w:instrText xml:space="preserve"> PAGEREF _Toc356910407 \h </w:instrText>
+              <w:instrText xml:space="preserve"> PAGEREF _Toc356911881 \h </w:instrText>
             </w:r>
             <w:r>
               <w:rPr>
@@ -3897,14 +4112,14 @@
               <w:color w:val="auto"/>
             </w:rPr>
           </w:pPr>
-          <w:hyperlink w:anchor="_Toc356910408" w:history="1">
+          <w:hyperlink w:anchor="_Toc356911882" w:history="1">
             <w:r>
               <w:rPr>
                 <w:rStyle w:val="Hyperlink"/>
                 <w:noProof/>
                 <w:lang w:val="en-US"/>
               </w:rPr>
-              <w:t>Appendix 5 : Data model</w:t>
+              <w:t>Appendix 9 : Review of our preliminary report</w:t>
             </w:r>
             <w:r>
               <w:rPr>
@@ -3925,7 +4140,7 @@
                 <w:noProof/>
                 <w:webHidden/>
               </w:rPr>
-              <w:instrText xml:space="preserve"> PAGEREF _Toc356910408 \h </w:instrText>
+              <w:instrText xml:space="preserve"> PAGEREF _Toc356911882 \h </w:instrText>
             </w:r>
             <w:r>
               <w:rPr>
@@ -3958,294 +4173,7 @@
         </w:p>
         <w:p>
           <w:pPr>
-            <w:pStyle w:val="TOC2"/>
-            <w:tabs>
-              <w:tab w:val="right" w:leader="dot" w:pos="8090"/>
-            </w:tabs>
             <w:spacing w:after="0" w:line="276" w:lineRule="auto"/>
-            <w:rPr>
-              <w:rFonts w:asciiTheme="minorHAnsi" w:eastAsiaTheme="minorEastAsia" w:hAnsiTheme="minorHAnsi" w:cstheme="minorBidi"/>
-              <w:noProof/>
-              <w:color w:val="auto"/>
-            </w:rPr>
-          </w:pPr>
-          <w:hyperlink w:anchor="_Toc356910409" w:history="1">
-            <w:r>
-              <w:rPr>
-                <w:rStyle w:val="Hyperlink"/>
-                <w:noProof/>
-                <w:lang w:val="en-US"/>
-              </w:rPr>
-              <w:t>Appendix 6 : Summary of group meetings</w:t>
-            </w:r>
-            <w:r>
-              <w:rPr>
-                <w:noProof/>
-                <w:webHidden/>
-              </w:rPr>
-              <w:tab/>
-            </w:r>
-            <w:r>
-              <w:rPr>
-                <w:noProof/>
-                <w:webHidden/>
-              </w:rPr>
-              <w:fldChar w:fldCharType="begin"/>
-            </w:r>
-            <w:r>
-              <w:rPr>
-                <w:noProof/>
-                <w:webHidden/>
-              </w:rPr>
-              <w:instrText xml:space="preserve"> PAGEREF _Toc356910409 \h </w:instrText>
-            </w:r>
-            <w:r>
-              <w:rPr>
-                <w:noProof/>
-                <w:webHidden/>
-              </w:rPr>
-            </w:r>
-            <w:r>
-              <w:rPr>
-                <w:noProof/>
-                <w:webHidden/>
-              </w:rPr>
-              <w:fldChar w:fldCharType="separate"/>
-            </w:r>
-            <w:r>
-              <w:rPr>
-                <w:noProof/>
-                <w:webHidden/>
-              </w:rPr>
-              <w:t>1</w:t>
-            </w:r>
-            <w:r>
-              <w:rPr>
-                <w:noProof/>
-                <w:webHidden/>
-              </w:rPr>
-              <w:fldChar w:fldCharType="end"/>
-            </w:r>
-          </w:hyperlink>
-        </w:p>
-        <w:p>
-          <w:pPr>
-            <w:pStyle w:val="TOC2"/>
-            <w:tabs>
-              <w:tab w:val="right" w:leader="dot" w:pos="8090"/>
-            </w:tabs>
-            <w:spacing w:after="0" w:line="276" w:lineRule="auto"/>
-            <w:rPr>
-              <w:rFonts w:asciiTheme="minorHAnsi" w:eastAsiaTheme="minorEastAsia" w:hAnsiTheme="minorHAnsi" w:cstheme="minorBidi"/>
-              <w:noProof/>
-              <w:color w:val="auto"/>
-            </w:rPr>
-          </w:pPr>
-          <w:hyperlink w:anchor="_Toc356910410" w:history="1">
-            <w:r>
-              <w:rPr>
-                <w:rStyle w:val="Hyperlink"/>
-                <w:noProof/>
-                <w:lang w:val="en-US"/>
-              </w:rPr>
-              <w:t>Appendix 7 : User manual</w:t>
-            </w:r>
-            <w:r>
-              <w:rPr>
-                <w:noProof/>
-                <w:webHidden/>
-              </w:rPr>
-              <w:tab/>
-            </w:r>
-            <w:r>
-              <w:rPr>
-                <w:noProof/>
-                <w:webHidden/>
-              </w:rPr>
-              <w:fldChar w:fldCharType="begin"/>
-            </w:r>
-            <w:r>
-              <w:rPr>
-                <w:noProof/>
-                <w:webHidden/>
-              </w:rPr>
-              <w:instrText xml:space="preserve"> PAGEREF _Toc356910410 \h </w:instrText>
-            </w:r>
-            <w:r>
-              <w:rPr>
-                <w:noProof/>
-                <w:webHidden/>
-              </w:rPr>
-            </w:r>
-            <w:r>
-              <w:rPr>
-                <w:noProof/>
-                <w:webHidden/>
-              </w:rPr>
-              <w:fldChar w:fldCharType="separate"/>
-            </w:r>
-            <w:r>
-              <w:rPr>
-                <w:noProof/>
-                <w:webHidden/>
-              </w:rPr>
-              <w:t>1</w:t>
-            </w:r>
-            <w:r>
-              <w:rPr>
-                <w:noProof/>
-                <w:webHidden/>
-              </w:rPr>
-              <w:fldChar w:fldCharType="end"/>
-            </w:r>
-          </w:hyperlink>
-        </w:p>
-        <w:p>
-          <w:pPr>
-            <w:pStyle w:val="TOC2"/>
-            <w:tabs>
-              <w:tab w:val="right" w:leader="dot" w:pos="8090"/>
-            </w:tabs>
-            <w:spacing w:after="0" w:line="276" w:lineRule="auto"/>
-            <w:rPr>
-              <w:rFonts w:asciiTheme="minorHAnsi" w:eastAsiaTheme="minorEastAsia" w:hAnsiTheme="minorHAnsi" w:cstheme="minorBidi"/>
-              <w:noProof/>
-              <w:color w:val="auto"/>
-            </w:rPr>
-          </w:pPr>
-          <w:hyperlink w:anchor="_Toc356910411" w:history="1">
-            <w:r>
-              <w:rPr>
-                <w:rStyle w:val="Hyperlink"/>
-                <w:noProof/>
-                <w:lang w:val="en-US"/>
-              </w:rPr>
-              <w:t>Appendix 8 : Review of group 5 preliminary report</w:t>
-            </w:r>
-            <w:r>
-              <w:rPr>
-                <w:noProof/>
-                <w:webHidden/>
-              </w:rPr>
-              <w:tab/>
-            </w:r>
-            <w:r>
-              <w:rPr>
-                <w:noProof/>
-                <w:webHidden/>
-              </w:rPr>
-              <w:fldChar w:fldCharType="begin"/>
-            </w:r>
-            <w:r>
-              <w:rPr>
-                <w:noProof/>
-                <w:webHidden/>
-              </w:rPr>
-              <w:instrText xml:space="preserve"> PAGEREF _Toc356910411 \h </w:instrText>
-            </w:r>
-            <w:r>
-              <w:rPr>
-                <w:noProof/>
-                <w:webHidden/>
-              </w:rPr>
-            </w:r>
-            <w:r>
-              <w:rPr>
-                <w:noProof/>
-                <w:webHidden/>
-              </w:rPr>
-              <w:fldChar w:fldCharType="separate"/>
-            </w:r>
-            <w:r>
-              <w:rPr>
-                <w:noProof/>
-                <w:webHidden/>
-              </w:rPr>
-              <w:t>1</w:t>
-            </w:r>
-            <w:r>
-              <w:rPr>
-                <w:noProof/>
-                <w:webHidden/>
-              </w:rPr>
-              <w:fldChar w:fldCharType="end"/>
-            </w:r>
-          </w:hyperlink>
-        </w:p>
-        <w:p>
-          <w:pPr>
-            <w:pStyle w:val="TOC2"/>
-            <w:tabs>
-              <w:tab w:val="right" w:leader="dot" w:pos="8090"/>
-            </w:tabs>
-            <w:spacing w:after="0" w:line="276" w:lineRule="auto"/>
-            <w:rPr>
-              <w:rFonts w:asciiTheme="minorHAnsi" w:eastAsiaTheme="minorEastAsia" w:hAnsiTheme="minorHAnsi" w:cstheme="minorBidi"/>
-              <w:noProof/>
-              <w:color w:val="auto"/>
-            </w:rPr>
-          </w:pPr>
-          <w:hyperlink w:anchor="_Toc356910412" w:history="1">
-            <w:r>
-              <w:rPr>
-                <w:rStyle w:val="Hyperlink"/>
-                <w:noProof/>
-                <w:lang w:val="en-US"/>
-              </w:rPr>
-              <w:t>Appendix 9 : Review of our preliminary report</w:t>
-            </w:r>
-            <w:r>
-              <w:rPr>
-                <w:noProof/>
-                <w:webHidden/>
-              </w:rPr>
-              <w:tab/>
-            </w:r>
-            <w:r>
-              <w:rPr>
-                <w:noProof/>
-                <w:webHidden/>
-              </w:rPr>
-              <w:fldChar w:fldCharType="begin"/>
-            </w:r>
-            <w:r>
-              <w:rPr>
-                <w:noProof/>
-                <w:webHidden/>
-              </w:rPr>
-              <w:instrText xml:space="preserve"> PAGEREF _Toc356910412 \h </w:instrText>
-            </w:r>
-            <w:r>
-              <w:rPr>
-                <w:noProof/>
-                <w:webHidden/>
-              </w:rPr>
-            </w:r>
-            <w:r>
-              <w:rPr>
-                <w:noProof/>
-                <w:webHidden/>
-              </w:rPr>
-              <w:fldChar w:fldCharType="separate"/>
-            </w:r>
-            <w:r>
-              <w:rPr>
-                <w:noProof/>
-                <w:webHidden/>
-              </w:rPr>
-              <w:t>1</w:t>
-            </w:r>
-            <w:r>
-              <w:rPr>
-                <w:noProof/>
-                <w:webHidden/>
-              </w:rPr>
-              <w:fldChar w:fldCharType="end"/>
-            </w:r>
-          </w:hyperlink>
-        </w:p>
-        <w:p>
-          <w:pPr>
             <w:rPr>
               <w:b/>
               <w:bCs/>
@@ -4291,7 +4219,7 @@
         </w:rPr>
       </w:pPr>
       <w:bookmarkStart w:id="6" w:name="h.ci6hxqt4k2" w:colFirst="0" w:colLast="0"/>
-      <w:bookmarkStart w:id="7" w:name="_Toc356910359"/>
+      <w:bookmarkStart w:id="7" w:name="_Toc356911830"/>
       <w:bookmarkEnd w:id="6"/>
       <w:r>
         <w:rPr>
@@ -4421,7 +4349,7 @@
         </w:rPr>
       </w:pPr>
       <w:bookmarkStart w:id="8" w:name="h.9f1nf7tc2has" w:colFirst="0" w:colLast="0"/>
-      <w:bookmarkStart w:id="9" w:name="_Toc356910360"/>
+      <w:bookmarkStart w:id="9" w:name="_Toc356911831"/>
       <w:bookmarkEnd w:id="8"/>
       <w:r>
         <w:rPr>
@@ -4521,7 +4449,7 @@
         </w:rPr>
       </w:pPr>
       <w:bookmarkStart w:id="10" w:name="h.5dw3em6wwbk5" w:colFirst="0" w:colLast="0"/>
-      <w:bookmarkStart w:id="11" w:name="_Toc356910361"/>
+      <w:bookmarkStart w:id="11" w:name="_Toc356911832"/>
       <w:bookmarkEnd w:id="10"/>
       <w:r>
         <w:rPr>
@@ -4695,7 +4623,7 @@
           <w:lang w:val="en-US"/>
         </w:rPr>
       </w:pPr>
-      <w:bookmarkStart w:id="13" w:name="_Toc356910362"/>
+      <w:bookmarkStart w:id="13" w:name="_Toc356911833"/>
       <w:r>
         <w:rPr>
           <w:lang w:val="en-US"/>
@@ -4769,7 +4697,7 @@
         </w:rPr>
       </w:pPr>
       <w:bookmarkStart w:id="14" w:name="h.a7fbkyx0po7m" w:colFirst="0" w:colLast="0"/>
-      <w:bookmarkStart w:id="15" w:name="_Toc356910363"/>
+      <w:bookmarkStart w:id="15" w:name="_Toc356911834"/>
       <w:bookmarkEnd w:id="14"/>
       <w:r>
         <w:rPr>
@@ -4847,7 +4775,7 @@
           <w:lang w:val="en-US"/>
         </w:rPr>
       </w:pPr>
-      <w:bookmarkStart w:id="19" w:name="_Toc356910364"/>
+      <w:bookmarkStart w:id="19" w:name="_Toc356911835"/>
       <w:r>
         <w:rPr>
           <w:lang w:val="en-US"/>
@@ -4969,7 +4897,7 @@
         </w:rPr>
       </w:pPr>
       <w:bookmarkStart w:id="20" w:name="h.inbbofrdzlgi" w:colFirst="0" w:colLast="0"/>
-      <w:bookmarkStart w:id="21" w:name="_Toc356910365"/>
+      <w:bookmarkStart w:id="21" w:name="_Toc356911836"/>
       <w:bookmarkEnd w:id="20"/>
       <w:r>
         <w:rPr>
@@ -5002,7 +4930,7 @@
         </w:rPr>
       </w:pPr>
       <w:bookmarkStart w:id="22" w:name="h.vzv8wsfy48u3" w:colFirst="0" w:colLast="0"/>
-      <w:bookmarkStart w:id="23" w:name="_Toc356910366"/>
+      <w:bookmarkStart w:id="23" w:name="_Toc356911837"/>
       <w:bookmarkEnd w:id="22"/>
       <w:r>
         <w:rPr>
@@ -5058,7 +4986,7 @@
         </w:rPr>
       </w:pPr>
       <w:bookmarkStart w:id="24" w:name="h.pcws31995o8e" w:colFirst="0" w:colLast="0"/>
-      <w:bookmarkStart w:id="25" w:name="_Toc356910367"/>
+      <w:bookmarkStart w:id="25" w:name="_Toc356911838"/>
       <w:bookmarkEnd w:id="24"/>
       <w:r>
         <w:rPr>
@@ -5118,7 +5046,7 @@
         </w:rPr>
       </w:pPr>
       <w:bookmarkStart w:id="26" w:name="h.sesiwg37l12c" w:colFirst="0" w:colLast="0"/>
-      <w:bookmarkStart w:id="27" w:name="_Toc356910368"/>
+      <w:bookmarkStart w:id="27" w:name="_Toc356911839"/>
       <w:bookmarkEnd w:id="26"/>
       <w:proofErr w:type="spellStart"/>
       <w:r>
@@ -5189,7 +5117,7 @@
         </w:rPr>
       </w:pPr>
       <w:bookmarkStart w:id="28" w:name="h.x8o68jompe81" w:colFirst="0" w:colLast="0"/>
-      <w:bookmarkStart w:id="29" w:name="_Toc356910369"/>
+      <w:bookmarkStart w:id="29" w:name="_Toc356911840"/>
       <w:bookmarkEnd w:id="28"/>
       <w:r>
         <w:rPr>
@@ -5310,7 +5238,7 @@
           <w:lang w:val="en-US"/>
         </w:rPr>
       </w:pPr>
-      <w:bookmarkStart w:id="33" w:name="_Toc356910370"/>
+      <w:bookmarkStart w:id="33" w:name="_Toc356911841"/>
       <w:r>
         <w:rPr>
           <w:lang w:val="en-US"/>
@@ -5342,7 +5270,7 @@
           <w:lang w:val="en-US"/>
         </w:rPr>
       </w:pPr>
-      <w:bookmarkStart w:id="35" w:name="_Toc356910371"/>
+      <w:bookmarkStart w:id="35" w:name="_Toc356911842"/>
       <w:r>
         <w:rPr>
           <w:lang w:val="en-US"/>
@@ -5412,7 +5340,7 @@
         </w:rPr>
       </w:pPr>
       <w:bookmarkStart w:id="36" w:name="h.nclvcsovwc9l" w:colFirst="0" w:colLast="0"/>
-      <w:bookmarkStart w:id="37" w:name="_Toc356910372"/>
+      <w:bookmarkStart w:id="37" w:name="_Toc356911843"/>
       <w:bookmarkEnd w:id="36"/>
       <w:r>
         <w:rPr>
@@ -5537,7 +5465,7 @@
         </w:rPr>
       </w:pPr>
       <w:bookmarkStart w:id="38" w:name="h.vynizgss3af7" w:colFirst="0" w:colLast="0"/>
-      <w:bookmarkStart w:id="39" w:name="_Toc356910373"/>
+      <w:bookmarkStart w:id="39" w:name="_Toc356911844"/>
       <w:bookmarkEnd w:id="38"/>
       <w:r>
         <w:rPr>
@@ -5636,7 +5564,7 @@
         </w:rPr>
       </w:pPr>
       <w:bookmarkStart w:id="40" w:name="h.ceu89vuoego8" w:colFirst="0" w:colLast="0"/>
-      <w:bookmarkStart w:id="41" w:name="_Toc356910374"/>
+      <w:bookmarkStart w:id="41" w:name="_Toc356911845"/>
       <w:bookmarkEnd w:id="40"/>
       <w:r>
         <w:rPr>
@@ -5756,7 +5684,7 @@
         </w:rPr>
       </w:pPr>
       <w:bookmarkStart w:id="42" w:name="h.y8bsq2gifsee" w:colFirst="0" w:colLast="0"/>
-      <w:bookmarkStart w:id="43" w:name="_Toc356910375"/>
+      <w:bookmarkStart w:id="43" w:name="_Toc356911846"/>
       <w:bookmarkEnd w:id="42"/>
       <w:r>
         <w:rPr>
@@ -6563,7 +6491,7 @@
         </w:rPr>
       </w:pPr>
       <w:bookmarkStart w:id="44" w:name="h.rt5ccgpk2xc6" w:colFirst="0" w:colLast="0"/>
-      <w:bookmarkStart w:id="45" w:name="_Toc356910376"/>
+      <w:bookmarkStart w:id="45" w:name="_Toc356911847"/>
       <w:bookmarkEnd w:id="44"/>
       <w:r>
         <w:rPr>
@@ -6595,7 +6523,7 @@
         </w:rPr>
       </w:pPr>
       <w:bookmarkStart w:id="46" w:name="h.mhd2x9x2iu88" w:colFirst="0" w:colLast="0"/>
-      <w:bookmarkStart w:id="47" w:name="_Toc356910377"/>
+      <w:bookmarkStart w:id="47" w:name="_Toc356911848"/>
       <w:bookmarkEnd w:id="46"/>
       <w:r>
         <w:rPr>
@@ -6709,7 +6637,7 @@
         </w:rPr>
       </w:pPr>
       <w:bookmarkStart w:id="48" w:name="h.4zvgdnpg1ycc" w:colFirst="0" w:colLast="0"/>
-      <w:bookmarkStart w:id="49" w:name="_Toc356910378"/>
+      <w:bookmarkStart w:id="49" w:name="_Toc356911849"/>
       <w:bookmarkEnd w:id="48"/>
       <w:r>
         <w:rPr>
@@ -6917,7 +6845,7 @@
         </w:rPr>
       </w:pPr>
       <w:bookmarkStart w:id="50" w:name="h.i85fa5jqbr5s" w:colFirst="0" w:colLast="0"/>
-      <w:bookmarkStart w:id="51" w:name="_Toc356910379"/>
+      <w:bookmarkStart w:id="51" w:name="_Toc356911850"/>
       <w:bookmarkEnd w:id="50"/>
       <w:r>
         <w:rPr>
@@ -7506,7 +7434,7 @@
           <w:lang w:val="en-US"/>
         </w:rPr>
       </w:pPr>
-      <w:bookmarkStart w:id="53" w:name="_Toc356910380"/>
+      <w:bookmarkStart w:id="53" w:name="_Toc356911851"/>
       <w:r>
         <w:rPr>
           <w:highlight w:val="none"/>
@@ -7886,7 +7814,7 @@
         </w:rPr>
       </w:pPr>
       <w:bookmarkStart w:id="54" w:name="h.60q4m385tpsq" w:colFirst="0" w:colLast="0"/>
-      <w:bookmarkStart w:id="55" w:name="_Toc356910381"/>
+      <w:bookmarkStart w:id="55" w:name="_Toc356911852"/>
       <w:bookmarkEnd w:id="54"/>
       <w:r>
         <w:rPr>
@@ -8364,7 +8292,7 @@
         </w:rPr>
       </w:pPr>
       <w:bookmarkStart w:id="56" w:name="h.tn22xy6auea4" w:colFirst="0" w:colLast="0"/>
-      <w:bookmarkStart w:id="57" w:name="_Toc356910382"/>
+      <w:bookmarkStart w:id="57" w:name="_Toc356911853"/>
       <w:bookmarkEnd w:id="56"/>
       <w:r>
         <w:rPr>
@@ -8444,7 +8372,7 @@
         </w:rPr>
       </w:pPr>
       <w:bookmarkStart w:id="58" w:name="h.2fea0r68yqel" w:colFirst="0" w:colLast="0"/>
-      <w:bookmarkStart w:id="59" w:name="_Toc356910383"/>
+      <w:bookmarkStart w:id="59" w:name="_Toc356911854"/>
       <w:bookmarkEnd w:id="58"/>
       <w:r>
         <w:rPr>
@@ -8488,7 +8416,7 @@
         </w:rPr>
       </w:pPr>
       <w:bookmarkStart w:id="60" w:name="h.hd3aklwf2m54" w:colFirst="0" w:colLast="0"/>
-      <w:bookmarkStart w:id="61" w:name="_Toc356910384"/>
+      <w:bookmarkStart w:id="61" w:name="_Toc356911855"/>
       <w:bookmarkEnd w:id="60"/>
       <w:r>
         <w:rPr>
@@ -8521,7 +8449,7 @@
         </w:rPr>
       </w:pPr>
       <w:bookmarkStart w:id="62" w:name="h.pczn5sqnavgp" w:colFirst="0" w:colLast="0"/>
-      <w:bookmarkStart w:id="63" w:name="_Toc356910385"/>
+      <w:bookmarkStart w:id="63" w:name="_Toc356911856"/>
       <w:bookmarkEnd w:id="62"/>
       <w:r>
         <w:rPr>
@@ -8632,7 +8560,7 @@
         </w:rPr>
       </w:pPr>
       <w:bookmarkStart w:id="64" w:name="h.qh3l5qio4qj6" w:colFirst="0" w:colLast="0"/>
-      <w:bookmarkStart w:id="65" w:name="_Toc356910386"/>
+      <w:bookmarkStart w:id="65" w:name="_Toc356911857"/>
       <w:bookmarkEnd w:id="64"/>
       <w:r>
         <w:rPr>
@@ -8816,20 +8744,23 @@
       <w:pPr>
         <w:pStyle w:val="Heading3"/>
         <w:rPr>
+          <w:highlight w:val="none"/>
           <w:lang w:val="en-US"/>
         </w:rPr>
       </w:pPr>
       <w:bookmarkStart w:id="66" w:name="h.e999ulkig6le" w:colFirst="0" w:colLast="0"/>
-      <w:bookmarkStart w:id="67" w:name="_Toc356910387"/>
+      <w:bookmarkStart w:id="67" w:name="_Toc356911858"/>
       <w:bookmarkEnd w:id="66"/>
       <w:r>
         <w:rPr>
+          <w:highlight w:val="none"/>
           <w:lang w:val="en-US"/>
         </w:rPr>
         <w:t>Test strategy and t</w:t>
       </w:r>
       <w:r>
         <w:rPr>
+          <w:highlight w:val="none"/>
           <w:lang w:val="en-US"/>
         </w:rPr>
         <w:t>ests</w:t>
@@ -8844,7 +8775,6 @@
       </w:pPr>
       <w:bookmarkStart w:id="68" w:name="h.hia25e6nasvu" w:colFirst="0" w:colLast="0"/>
       <w:bookmarkStart w:id="69" w:name="h.120mwkneufss" w:colFirst="0" w:colLast="0"/>
-      <w:bookmarkStart w:id="70" w:name="_Toc356910389"/>
       <w:bookmarkEnd w:id="68"/>
       <w:bookmarkEnd w:id="69"/>
       <w:r>
@@ -9023,13 +8953,33 @@
         <w:rPr>
           <w:lang w:val="en-US"/>
         </w:rPr>
-        <w:t>I general our tests aren’t very well planned and it is hard to assess how well our tests cover different functionality and scenarios. Besides that, we’re pretty certain that there are still more areas of the system to be tested, and had we got more time, we would have made a greater effort to introduce a more str</w:t>
-      </w:r>
-      <w:r>
-        <w:rPr>
-          <w:lang w:val="en-US"/>
-        </w:rPr>
-        <w:t>uctured set of tests.</w:t>
+        <w:t>I</w:t>
+      </w:r>
+      <w:r>
+        <w:rPr>
+          <w:lang w:val="en-US"/>
+        </w:rPr>
+        <w:t>n</w:t>
+      </w:r>
+      <w:r>
+        <w:rPr>
+          <w:lang w:val="en-US"/>
+        </w:rPr>
+        <w:t xml:space="preserve"> general our tests aren’t very well planned and it is hard to assess how well our tests cover different functionality and scenarios. Besides that, we’re pretty certain that there are still more areas of the system to be tested, and had we got more time, we would have made a greater effort to introduce a more str</w:t>
+      </w:r>
+      <w:r>
+        <w:rPr>
+          <w:lang w:val="en-US"/>
+        </w:rPr>
+        <w:t>uctur</w:t>
+      </w:r>
+      <w:bookmarkStart w:id="70" w:name="_GoBack"/>
+      <w:bookmarkEnd w:id="70"/>
+      <w:r>
+        <w:rPr>
+          <w:lang w:val="en-US"/>
+        </w:rPr>
+        <w:t>ed set of tests.</w:t>
       </w:r>
     </w:p>
     <w:p>
@@ -9039,8 +8989,7 @@
           <w:lang w:val="en-US"/>
         </w:rPr>
       </w:pPr>
-      <w:bookmarkStart w:id="71" w:name="_GoBack"/>
-      <w:bookmarkEnd w:id="71"/>
+      <w:bookmarkStart w:id="71" w:name="_Toc356911859"/>
       <w:r>
         <w:rPr>
           <w:lang w:val="en-US"/>
@@ -9048,7 +8997,7 @@
         <w:lastRenderedPageBreak/>
         <w:t>Developing an example client</w:t>
       </w:r>
-      <w:bookmarkEnd w:id="70"/>
+      <w:bookmarkEnd w:id="71"/>
     </w:p>
     <w:p>
       <w:pPr>
@@ -9190,7 +9139,7 @@
       </w:pPr>
       <w:bookmarkStart w:id="72" w:name="h.shyljbk5ijej" w:colFirst="0" w:colLast="0"/>
       <w:bookmarkStart w:id="73" w:name="h.ozg6b9snjnt" w:colFirst="0" w:colLast="0"/>
-      <w:bookmarkStart w:id="74" w:name="_Toc356910390"/>
+      <w:bookmarkStart w:id="74" w:name="_Toc356911860"/>
       <w:bookmarkEnd w:id="72"/>
       <w:bookmarkEnd w:id="73"/>
       <w:r>
@@ -9243,7 +9192,7 @@
         </w:rPr>
       </w:pPr>
       <w:bookmarkStart w:id="75" w:name="h.6vrnc2npunpq" w:colFirst="0" w:colLast="0"/>
-      <w:bookmarkStart w:id="76" w:name="_Toc356910391"/>
+      <w:bookmarkStart w:id="76" w:name="_Toc356911861"/>
       <w:bookmarkEnd w:id="75"/>
       <w:r>
         <w:rPr>
@@ -9273,7 +9222,7 @@
           <w:lang w:val="en-US"/>
         </w:rPr>
       </w:pPr>
-      <w:bookmarkStart w:id="77" w:name="_Toc356910392"/>
+      <w:bookmarkStart w:id="77" w:name="_Toc356911862"/>
       <w:r>
         <w:rPr>
           <w:lang w:val="en-US"/>
@@ -9496,7 +9445,7 @@
           <w:lang w:val="en-US"/>
         </w:rPr>
       </w:pPr>
-      <w:bookmarkStart w:id="78" w:name="_Toc356910393"/>
+      <w:bookmarkStart w:id="78" w:name="_Toc356911863"/>
       <w:r>
         <w:rPr>
           <w:lang w:val="en-US"/>
@@ -9661,7 +9610,7 @@
           <w:lang w:val="en-US"/>
         </w:rPr>
       </w:pPr>
-      <w:bookmarkStart w:id="79" w:name="_Toc356910394"/>
+      <w:bookmarkStart w:id="79" w:name="_Toc356911864"/>
       <w:r>
         <w:rPr>
           <w:highlight w:val="none"/>
@@ -9946,7 +9895,7 @@
           <w:lang w:val="en-US"/>
         </w:rPr>
       </w:pPr>
-      <w:bookmarkStart w:id="81" w:name="_Toc356910395"/>
+      <w:bookmarkStart w:id="81" w:name="_Toc356911865"/>
       <w:r>
         <w:rPr>
           <w:highlight w:val="none"/>
@@ -10558,7 +10507,7 @@
       <w:bookmarkStart w:id="84" w:name="h.x5uiflxuuu4" w:colFirst="0" w:colLast="0"/>
       <w:bookmarkStart w:id="85" w:name="h.sfoyrmf604jb" w:colFirst="0" w:colLast="0"/>
       <w:bookmarkStart w:id="86" w:name="h.3k5z9qahvnje" w:colFirst="0" w:colLast="0"/>
-      <w:bookmarkStart w:id="87" w:name="_Toc356910396"/>
+      <w:bookmarkStart w:id="87" w:name="_Toc356911866"/>
       <w:bookmarkEnd w:id="84"/>
       <w:bookmarkEnd w:id="85"/>
       <w:bookmarkEnd w:id="86"/>
@@ -10732,7 +10681,7 @@
         </w:rPr>
       </w:pPr>
       <w:bookmarkStart w:id="88" w:name="h.sli2outpzrbh" w:colFirst="0" w:colLast="0"/>
-      <w:bookmarkStart w:id="89" w:name="_Toc356910397"/>
+      <w:bookmarkStart w:id="89" w:name="_Toc356911867"/>
       <w:bookmarkEnd w:id="88"/>
       <w:r>
         <w:rPr>
@@ -10828,7 +10777,7 @@
           <w:lang w:val="en-US"/>
         </w:rPr>
       </w:pPr>
-      <w:bookmarkStart w:id="90" w:name="_Toc356910398"/>
+      <w:bookmarkStart w:id="90" w:name="_Toc356911868"/>
       <w:r>
         <w:rPr>
           <w:lang w:val="en-US"/>
@@ -11245,7 +11194,7 @@
           <w:lang w:val="en-US"/>
         </w:rPr>
       </w:pPr>
-      <w:bookmarkStart w:id="92" w:name="_Toc356910399"/>
+      <w:bookmarkStart w:id="92" w:name="_Toc356911869"/>
       <w:r>
         <w:rPr>
           <w:lang w:val="en-US"/>
@@ -11667,7 +11616,7 @@
         </w:rPr>
       </w:pPr>
       <w:bookmarkStart w:id="93" w:name="h.dh57kp475dii" w:colFirst="0" w:colLast="0"/>
-      <w:bookmarkStart w:id="94" w:name="_Toc356910400"/>
+      <w:bookmarkStart w:id="94" w:name="_Toc356911870"/>
       <w:bookmarkEnd w:id="93"/>
       <w:r>
         <w:rPr>
@@ -11947,7 +11896,7 @@
         </w:rPr>
       </w:pPr>
       <w:bookmarkStart w:id="95" w:name="h.illdzjxsohvr" w:colFirst="0" w:colLast="0"/>
-      <w:bookmarkStart w:id="96" w:name="_Toc356910401"/>
+      <w:bookmarkStart w:id="96" w:name="_Toc356911871"/>
       <w:bookmarkEnd w:id="95"/>
       <w:r>
         <w:rPr>
@@ -12103,7 +12052,7 @@
         <w:t xml:space="preserve"> and pay some more respect to the relevant concepts as a whole.</w:t>
       </w:r>
     </w:p>
-    <w:bookmarkStart w:id="97" w:name="_Toc356910402" w:displacedByCustomXml="next"/>
+    <w:bookmarkStart w:id="97" w:name="_Toc356911872" w:displacedByCustomXml="next"/>
     <w:sdt>
       <w:sdtPr>
         <w:rPr>
@@ -12646,7 +12595,7 @@
           <w:lang w:val="en-US"/>
         </w:rPr>
       </w:pPr>
-      <w:bookmarkStart w:id="98" w:name="_Toc356910403"/>
+      <w:bookmarkStart w:id="98" w:name="_Toc356911873"/>
       <w:r>
         <w:rPr>
           <w:lang w:val="en-US"/>
@@ -12689,7 +12638,7 @@
           <w:lang w:val="en-US"/>
         </w:rPr>
       </w:pPr>
-      <w:bookmarkStart w:id="99" w:name="_Toc356910404"/>
+      <w:bookmarkStart w:id="99" w:name="_Toc356911874"/>
       <w:r>
         <w:rPr>
           <w:lang w:val="en-US"/>
@@ -12766,7 +12715,7 @@
           <w:lang w:val="en-US"/>
         </w:rPr>
       </w:pPr>
-      <w:bookmarkStart w:id="100" w:name="_Toc356910405"/>
+      <w:bookmarkStart w:id="100" w:name="_Toc356911875"/>
       <w:r>
         <w:rPr>
           <w:lang w:val="en-US"/>
@@ -12845,7 +12794,7 @@
           <w:lang w:val="en-US"/>
         </w:rPr>
       </w:pPr>
-      <w:bookmarkStart w:id="101" w:name="_Toc356910406"/>
+      <w:bookmarkStart w:id="101" w:name="_Toc356911876"/>
       <w:r>
         <w:rPr>
           <w:lang w:val="en-US"/>
@@ -12907,7 +12856,7 @@
           <w:lang w:val="en-US"/>
         </w:rPr>
       </w:pPr>
-      <w:bookmarkStart w:id="102" w:name="_Toc356910407"/>
+      <w:bookmarkStart w:id="102" w:name="_Toc356911877"/>
       <w:r>
         <w:rPr>
           <w:lang w:val="en-US"/>
@@ -12963,7 +12912,7 @@
           <w:lang w:val="en-US"/>
         </w:rPr>
       </w:pPr>
-      <w:bookmarkStart w:id="103" w:name="_Toc356910408"/>
+      <w:bookmarkStart w:id="103" w:name="_Toc356911878"/>
       <w:r>
         <w:rPr>
           <w:lang w:val="en-US"/>
@@ -13026,7 +12975,7 @@
           <w:lang w:val="en-US"/>
         </w:rPr>
       </w:pPr>
-      <w:bookmarkStart w:id="104" w:name="_Toc356910409"/>
+      <w:bookmarkStart w:id="104" w:name="_Toc356911879"/>
       <w:r>
         <w:rPr>
           <w:lang w:val="en-US"/>
@@ -13111,7 +13060,7 @@
           <w:lang w:val="en-US"/>
         </w:rPr>
       </w:pPr>
-      <w:bookmarkStart w:id="105" w:name="_Toc356910410"/>
+      <w:bookmarkStart w:id="105" w:name="_Toc356911880"/>
       <w:r>
         <w:rPr>
           <w:lang w:val="en-US"/>
@@ -13174,7 +13123,7 @@
           <w:lang w:val="en-US"/>
         </w:rPr>
       </w:pPr>
-      <w:bookmarkStart w:id="106" w:name="_Toc356910411"/>
+      <w:bookmarkStart w:id="106" w:name="_Toc356911881"/>
       <w:r>
         <w:rPr>
           <w:lang w:val="en-US"/>
@@ -13244,7 +13193,7 @@
           <w:lang w:val="en-US"/>
         </w:rPr>
       </w:pPr>
-      <w:bookmarkStart w:id="107" w:name="_Toc356910412"/>
+      <w:bookmarkStart w:id="107" w:name="_Toc356911882"/>
       <w:r>
         <w:rPr>
           <w:lang w:val="en-US"/>
@@ -14941,7 +14890,7 @@
         <w:noProof/>
         <w:color w:val="7F7F7F" w:themeColor="text1" w:themeTint="80"/>
       </w:rPr>
-      <w:t>21</w:t>
+      <w:t>13</w:t>
     </w:r>
     <w:r>
       <w:rPr>
@@ -20439,7 +20388,7 @@
 </file>
 
 <file path=customXml/itemProps1.xml><?xml version="1.0" encoding="utf-8"?>
-<ds:datastoreItem xmlns:ds="http://schemas.openxmlformats.org/officeDocument/2006/customXml" ds:itemID="{FDF8C81D-FE66-482A-9BA0-BF35E0B4EC16}">
+<ds:datastoreItem xmlns:ds="http://schemas.openxmlformats.org/officeDocument/2006/customXml" ds:itemID="{24A95B23-B2F8-43C3-A33A-E5D4B63FB08F}">
   <ds:schemaRefs>
     <ds:schemaRef ds:uri="http://schemas.openxmlformats.org/officeDocument/2006/bibliography"/>
   </ds:schemaRefs>

</xml_diff>